<commit_message>
Adapting this repository to also build INDIWebManagerApp
</commit_message>
<xml_diff>
--- a/CopyrightInfo and SourceCode.docx
+++ b/CopyrightInfo and SourceCode.docx
@@ -1,6 +1,6 @@
 
 <file path=word/document.xml><?xml version="1.0" encoding="utf-8"?>
-<w:document xmlns:wpc="http://schemas.microsoft.com/office/word/2010/wordprocessingCanvas" xmlns:mo="http://schemas.microsoft.com/office/mac/office/2008/main" xmlns:mc="http://schemas.openxmlformats.org/markup-compatibility/2006" xmlns:mv="urn:schemas-microsoft-com:mac:vml" xmlns:o="urn:schemas-microsoft-com:office:office" xmlns:r="http://schemas.openxmlformats.org/officeDocument/2006/relationships" xmlns:m="http://schemas.openxmlformats.org/officeDocument/2006/math" xmlns:v="urn:schemas-microsoft-com:vml" xmlns:wp14="http://schemas.microsoft.com/office/word/2010/wordprocessingDrawing" xmlns:wp="http://schemas.openxmlformats.org/drawingml/2006/wordprocessingDrawing" xmlns:w10="urn:schemas-microsoft-com:office:word" xmlns:w="http://schemas.openxmlformats.org/wordprocessingml/2006/main" xmlns:w14="http://schemas.microsoft.com/office/word/2010/wordml" xmlns:wpg="http://schemas.microsoft.com/office/word/2010/wordprocessingGroup" xmlns:wpi="http://schemas.microsoft.com/office/word/2010/wordprocessingInk" xmlns:wne="http://schemas.microsoft.com/office/word/2006/wordml" xmlns:wps="http://schemas.microsoft.com/office/word/2010/wordprocessingShape" mc:Ignorable="w14 wp14">
+<w:document xmlns:wpc="http://schemas.microsoft.com/office/word/2010/wordprocessingCanvas" xmlns:cx="http://schemas.microsoft.com/office/drawing/2014/chartex" xmlns:cx1="http://schemas.microsoft.com/office/drawing/2015/9/8/chartex" xmlns:cx2="http://schemas.microsoft.com/office/drawing/2015/10/21/chartex" xmlns:cx3="http://schemas.microsoft.com/office/drawing/2016/5/9/chartex" xmlns:cx4="http://schemas.microsoft.com/office/drawing/2016/5/10/chartex" xmlns:cx5="http://schemas.microsoft.com/office/drawing/2016/5/11/chartex" xmlns:cx6="http://schemas.microsoft.com/office/drawing/2016/5/12/chartex" xmlns:cx7="http://schemas.microsoft.com/office/drawing/2016/5/13/chartex" xmlns:cx8="http://schemas.microsoft.com/office/drawing/2016/5/14/chartex" xmlns:mc="http://schemas.openxmlformats.org/markup-compatibility/2006" xmlns:aink="http://schemas.microsoft.com/office/drawing/2016/ink" xmlns:am3d="http://schemas.microsoft.com/office/drawing/2017/model3d" xmlns:o="urn:schemas-microsoft-com:office:office" xmlns:r="http://schemas.openxmlformats.org/officeDocument/2006/relationships" xmlns:m="http://schemas.openxmlformats.org/officeDocument/2006/math" xmlns:v="urn:schemas-microsoft-com:vml" xmlns:wp14="http://schemas.microsoft.com/office/word/2010/wordprocessingDrawing" xmlns:wp="http://schemas.openxmlformats.org/drawingml/2006/wordprocessingDrawing" xmlns:w10="urn:schemas-microsoft-com:office:word" xmlns:w="http://schemas.openxmlformats.org/wordprocessingml/2006/main" xmlns:w14="http://schemas.microsoft.com/office/word/2010/wordml" xmlns:w15="http://schemas.microsoft.com/office/word/2012/wordml" xmlns:w16cid="http://schemas.microsoft.com/office/word/2016/wordml/cid" xmlns:w16se="http://schemas.microsoft.com/office/word/2015/wordml/symex" xmlns:wpg="http://schemas.microsoft.com/office/word/2010/wordprocessingGroup" xmlns:wpi="http://schemas.microsoft.com/office/word/2010/wordprocessingInk" xmlns:wne="http://schemas.microsoft.com/office/word/2006/wordml" xmlns:wps="http://schemas.microsoft.com/office/word/2010/wordprocessingShape" mc:Ignorable="w14 w15 w16se w16cid wp14">
   <w:body>
     <w:p>
       <w:r>
@@ -43,7 +43,7 @@
                     </pic:cNvPicPr>
                   </pic:nvPicPr>
                   <pic:blipFill>
-                    <a:blip r:embed="rId5">
+                    <a:blip r:embed="rId4">
                       <a:extLst>
                         <a:ext uri="{28A0092B-C50C-407E-A947-70E740481C1C}">
                           <a14:useLocalDpi xmlns:a14="http://schemas.microsoft.com/office/drawing/2010/main" val="0"/>
@@ -101,85 +101,90 @@
       <w:r>
         <w:t xml:space="preserve">For information about the software: </w:t>
       </w:r>
+      <w:hyperlink r:id="rId5" w:history="1">
+        <w:r>
+          <w:rPr>
+            <w:rStyle w:val="Hyperlink"/>
+          </w:rPr>
+          <w:t>https://edu.kde.org/kstars/</w:t>
+        </w:r>
+      </w:hyperlink>
+    </w:p>
+    <w:p>
+      <w:r>
+        <w:t xml:space="preserve">For instructions on how to use it:  </w:t>
+      </w:r>
       <w:hyperlink r:id="rId6" w:history="1">
         <w:r>
           <w:rPr>
             <w:rStyle w:val="Hyperlink"/>
           </w:rPr>
-          <w:t>https://edu.kde.org/kstars/</w:t>
-        </w:r>
-      </w:hyperlink>
-    </w:p>
-    <w:p>
-      <w:r>
-        <w:t xml:space="preserve">For instructions on how to use it:  </w:t>
+          <w:t>https://docs.kde.org/trunk5/en/kdeedu/kstars/index.html</w:t>
+        </w:r>
+      </w:hyperlink>
+    </w:p>
+    <w:p>
+      <w:r>
+        <w:t xml:space="preserve">For source code: </w:t>
       </w:r>
       <w:hyperlink r:id="rId7" w:history="1">
         <w:r>
           <w:rPr>
             <w:rStyle w:val="Hyperlink"/>
           </w:rPr>
-          <w:t>https://docs.kde.org/trunk5/en/kdeedu/kstars/index.html</w:t>
-        </w:r>
-      </w:hyperlink>
-    </w:p>
-    <w:p>
-      <w:r>
-        <w:t xml:space="preserve">For source code: </w:t>
+          <w:t>https://github.com/KDE/kstars</w:t>
+        </w:r>
+      </w:hyperlink>
+    </w:p>
+    <w:p/>
+    <w:p>
+      <w:r>
+        <w:t xml:space="preserve">This program is licensed under the terms of the </w:t>
       </w:r>
       <w:hyperlink r:id="rId8" w:history="1">
         <w:r>
           <w:rPr>
             <w:rStyle w:val="Hyperlink"/>
           </w:rPr>
-          <w:t>https://github.com/KDE/kstars</w:t>
-        </w:r>
-      </w:hyperlink>
-    </w:p>
-    <w:p/>
-    <w:p>
-      <w:r>
-        <w:t xml:space="preserve">This program is licensed under the terms of the </w:t>
-      </w:r>
+          <w:t>GNU General Public License</w:t>
+        </w:r>
+      </w:hyperlink>
+      <w:r>
+        <w:t>.</w:t>
+      </w:r>
+    </w:p>
+    <w:p>
+      <w:pPr>
+        <w:rPr>
+          <w:rStyle w:val="Hyperlink"/>
+        </w:rPr>
+      </w:pPr>
       <w:hyperlink r:id="rId9" w:history="1">
         <w:r>
           <w:rPr>
             <w:rStyle w:val="Hyperlink"/>
           </w:rPr>
-          <w:t>GNU General Public License</w:t>
-        </w:r>
-      </w:hyperlink>
-      <w:r>
-        <w:t>.</w:t>
-      </w:r>
-    </w:p>
-    <w:p>
-      <w:hyperlink r:id="rId10" w:history="1">
-        <w:r>
-          <w:rPr>
-            <w:rStyle w:val="Hyperlink"/>
-          </w:rPr>
           <w:t>https://docs.kde.org/trunk5/en/kdeedu/kstars/credits.html</w:t>
         </w:r>
       </w:hyperlink>
     </w:p>
-    <w:p/>
     <w:p>
       <w:pPr>
         <w:rPr>
-          <w:sz w:val="56"/>
-          <w:szCs w:val="56"/>
+          <w:rStyle w:val="Hyperlink"/>
         </w:rPr>
       </w:pPr>
+    </w:p>
+    <w:p>
       <w:r>
         <w:rPr>
           <w:noProof/>
         </w:rPr>
         <w:drawing>
-          <wp:inline distT="0" distB="0" distL="0" distR="0" wp14:anchorId="51C864AB" wp14:editId="0FCAC546">
+          <wp:inline distT="0" distB="0" distL="0" distR="0" wp14:anchorId="6970EB75" wp14:editId="2C05D26E">
             <wp:extent cx="571500" cy="571500"/>
             <wp:effectExtent l="0" t="0" r="12700" b="12700"/>
-            <wp:docPr id="3" name="Picture 3" descr="Orion:Users:rlancaste:Desktop:19376845.png"/>
+            <wp:docPr id="11" name="Picture 11" descr="Orion:Users:rlancaste:Desktop:19376845.png"/>
             <wp:cNvGraphicFramePr>
               <a:graphicFrameLocks xmlns:a="http://schemas.openxmlformats.org/drawingml/2006/main" noChangeAspect="1"/>
             </wp:cNvGraphicFramePr>
@@ -193,7 +198,7 @@
                     </pic:cNvPicPr>
                   </pic:nvPicPr>
                   <pic:blipFill>
-                    <a:blip r:embed="rId11">
+                    <a:blip r:embed="rId10">
                       <a:extLst>
                         <a:ext uri="{28A0092B-C50C-407E-A947-70E740481C1C}">
                           <a14:useLocalDpi xmlns:a14="http://schemas.microsoft.com/office/drawing/2010/main" val="0"/>
@@ -229,18 +234,302 @@
       </w:r>
       <w:r>
         <w:rPr>
-          <w:sz w:val="56"/>
-          <w:szCs w:val="56"/>
-        </w:rPr>
-        <w:t>The INDI protocol</w:t>
-      </w:r>
+          <w:sz w:val="44"/>
+          <w:szCs w:val="44"/>
+        </w:rPr>
+        <w:t>INDI Web Manager App</w:t>
+      </w:r>
+    </w:p>
+    <w:p>
+      <w:r>
+        <w:t xml:space="preserve">For information about the software: </w:t>
+      </w:r>
+      <w:hyperlink r:id="rId11" w:history="1">
+        <w:r>
+          <w:rPr>
+            <w:rStyle w:val="Hyperlink"/>
+          </w:rPr>
+          <w:t>https://github.com/rlancaste/INDIWebManagerApp</w:t>
+        </w:r>
+      </w:hyperlink>
+      <w:r>
+        <w:t xml:space="preserve"> </w:t>
+      </w:r>
+    </w:p>
+    <w:p>
+      <w:r>
+        <w:t xml:space="preserve">For instructions on how to use it:  </w:t>
+      </w:r>
+      <w:hyperlink r:id="rId12" w:history="1">
+        <w:r>
+          <w:rPr>
+            <w:rStyle w:val="Hyperlink"/>
+          </w:rPr>
+          <w:t>https://github.com/rlancaste/INDIWebManagerApp</w:t>
+        </w:r>
+      </w:hyperlink>
+    </w:p>
+    <w:p>
+      <w:r>
+        <w:t xml:space="preserve">For source code: </w:t>
+      </w:r>
+      <w:hyperlink r:id="rId13" w:history="1">
+        <w:r>
+          <w:rPr>
+            <w:rStyle w:val="Hyperlink"/>
+          </w:rPr>
+          <w:t>https://github.com/rlancaste/INDIWebManagerApp</w:t>
+        </w:r>
+      </w:hyperlink>
+    </w:p>
+    <w:p/>
+    <w:p>
+      <w:r>
+        <w:t xml:space="preserve">This program is licensed under the terms of the </w:t>
+      </w:r>
+      <w:hyperlink r:id="rId14" w:history="1">
+        <w:r>
+          <w:rPr>
+            <w:rStyle w:val="Hyperlink"/>
+          </w:rPr>
+          <w:t>GNU General Public License</w:t>
+        </w:r>
+      </w:hyperlink>
+      <w:r>
+        <w:t>.</w:t>
+      </w:r>
+    </w:p>
+    <w:p>
+      <w:hyperlink r:id="rId15" w:history="1">
+        <w:r>
+          <w:rPr>
+            <w:rStyle w:val="Hyperlink"/>
+          </w:rPr>
+          <w:t>https://github.com/rlancaste/INDIWebManagerApp/blob/master/LICENSE</w:t>
+        </w:r>
+      </w:hyperlink>
+    </w:p>
+    <w:p/>
+    <w:p>
+      <w:r>
+        <w:rPr>
+          <w:noProof/>
+        </w:rPr>
+        <w:drawing>
+          <wp:inline distT="0" distB="0" distL="0" distR="0" wp14:anchorId="60F49EA2" wp14:editId="237696BA">
+            <wp:extent cx="571500" cy="571500"/>
+            <wp:effectExtent l="0" t="0" r="12700" b="12700"/>
+            <wp:docPr id="10" name="Picture 10" descr="Orion:Users:rlancaste:Desktop:19376845.png"/>
+            <wp:cNvGraphicFramePr>
+              <a:graphicFrameLocks xmlns:a="http://schemas.openxmlformats.org/drawingml/2006/main" noChangeAspect="1"/>
+            </wp:cNvGraphicFramePr>
+            <a:graphic xmlns:a="http://schemas.openxmlformats.org/drawingml/2006/main">
+              <a:graphicData uri="http://schemas.openxmlformats.org/drawingml/2006/picture">
+                <pic:pic xmlns:pic="http://schemas.openxmlformats.org/drawingml/2006/picture">
+                  <pic:nvPicPr>
+                    <pic:cNvPr id="0" name="Picture 3" descr="Orion:Users:rlancaste:Desktop:19376845.png"/>
+                    <pic:cNvPicPr>
+                      <a:picLocks noChangeAspect="1" noChangeArrowheads="1"/>
+                    </pic:cNvPicPr>
+                  </pic:nvPicPr>
+                  <pic:blipFill>
+                    <a:blip r:embed="rId10">
+                      <a:extLst>
+                        <a:ext uri="{28A0092B-C50C-407E-A947-70E740481C1C}">
+                          <a14:useLocalDpi xmlns:a14="http://schemas.microsoft.com/office/drawing/2010/main" val="0"/>
+                        </a:ext>
+                      </a:extLst>
+                    </a:blip>
+                    <a:srcRect/>
+                    <a:stretch>
+                      <a:fillRect/>
+                    </a:stretch>
+                  </pic:blipFill>
+                  <pic:spPr bwMode="auto">
+                    <a:xfrm>
+                      <a:off x="0" y="0"/>
+                      <a:ext cx="571762" cy="571762"/>
+                    </a:xfrm>
+                    <a:prstGeom prst="rect">
+                      <a:avLst/>
+                    </a:prstGeom>
+                    <a:noFill/>
+                    <a:ln>
+                      <a:noFill/>
+                    </a:ln>
+                  </pic:spPr>
+                </pic:pic>
+              </a:graphicData>
+            </a:graphic>
+          </wp:inline>
+        </w:drawing>
+      </w:r>
+      <w:r>
+        <w:t xml:space="preserve">  </w:t>
+      </w:r>
+      <w:r>
+        <w:rPr>
+          <w:sz w:val="44"/>
+          <w:szCs w:val="44"/>
+        </w:rPr>
+        <w:t>INDI Web Manager</w:t>
+      </w:r>
+    </w:p>
+    <w:p>
+      <w:r>
+        <w:t xml:space="preserve">For information about the software: </w:t>
+      </w:r>
+      <w:hyperlink r:id="rId16" w:history="1">
+        <w:r>
+          <w:rPr>
+            <w:rStyle w:val="Hyperlink"/>
+          </w:rPr>
+          <w:t>https://github.com/knro/indiwebmanager</w:t>
+        </w:r>
+      </w:hyperlink>
+    </w:p>
+    <w:p>
+      <w:r>
+        <w:t xml:space="preserve">For instructions on how to use it:  </w:t>
+      </w:r>
+      <w:hyperlink r:id="rId17" w:history="1">
+        <w:r>
+          <w:rPr>
+            <w:rStyle w:val="Hyperlink"/>
+          </w:rPr>
+          <w:t>https://github.com/knro/indiwebmanager</w:t>
+        </w:r>
+      </w:hyperlink>
+    </w:p>
+    <w:p>
+      <w:r>
+        <w:t xml:space="preserve">For source code: </w:t>
+      </w:r>
+      <w:hyperlink r:id="rId18" w:history="1">
+        <w:r>
+          <w:rPr>
+            <w:rStyle w:val="Hyperlink"/>
+          </w:rPr>
+          <w:t>https://github.com/knro/indiwebmanager</w:t>
+        </w:r>
+      </w:hyperlink>
+      <w:r>
+        <w:t xml:space="preserve"> </w:t>
+      </w:r>
+    </w:p>
+    <w:p>
+      <w:r>
+        <w:t xml:space="preserve">This program is licensed under the terms of the </w:t>
+      </w:r>
+      <w:hyperlink r:id="rId19" w:history="1">
+        <w:r>
+          <w:rPr>
+            <w:rStyle w:val="Hyperlink"/>
+          </w:rPr>
+          <w:t>GNU General Public License</w:t>
+        </w:r>
+      </w:hyperlink>
+      <w:r>
+        <w:t>.</w:t>
+      </w:r>
+    </w:p>
+    <w:p>
+      <w:hyperlink r:id="rId20" w:history="1">
+        <w:r>
+          <w:rPr>
+            <w:rStyle w:val="Hyperlink"/>
+          </w:rPr>
+          <w:t>https://github.com/knro/indiwebmanager/blob/master/LICENSE</w:t>
+        </w:r>
+      </w:hyperlink>
+    </w:p>
+    <w:p/>
+    <w:p>
+      <w:pPr>
+        <w:rPr>
+          <w:sz w:val="56"/>
+          <w:szCs w:val="56"/>
+        </w:rPr>
+      </w:pPr>
+      <w:r>
+        <w:rPr>
+          <w:noProof/>
+        </w:rPr>
+        <w:drawing>
+          <wp:inline distT="0" distB="0" distL="0" distR="0" wp14:anchorId="51C864AB" wp14:editId="0FCAC546">
+            <wp:extent cx="571500" cy="571500"/>
+            <wp:effectExtent l="0" t="0" r="12700" b="12700"/>
+            <wp:docPr id="3" name="Picture 3" descr="Orion:Users:rlancaste:Desktop:19376845.png"/>
+            <wp:cNvGraphicFramePr>
+              <a:graphicFrameLocks xmlns:a="http://schemas.openxmlformats.org/drawingml/2006/main" noChangeAspect="1"/>
+            </wp:cNvGraphicFramePr>
+            <a:graphic xmlns:a="http://schemas.openxmlformats.org/drawingml/2006/main">
+              <a:graphicData uri="http://schemas.openxmlformats.org/drawingml/2006/picture">
+                <pic:pic xmlns:pic="http://schemas.openxmlformats.org/drawingml/2006/picture">
+                  <pic:nvPicPr>
+                    <pic:cNvPr id="0" name="Picture 3" descr="Orion:Users:rlancaste:Desktop:19376845.png"/>
+                    <pic:cNvPicPr>
+                      <a:picLocks noChangeAspect="1" noChangeArrowheads="1"/>
+                    </pic:cNvPicPr>
+                  </pic:nvPicPr>
+                  <pic:blipFill>
+                    <a:blip r:embed="rId10">
+                      <a:extLst>
+                        <a:ext uri="{28A0092B-C50C-407E-A947-70E740481C1C}">
+                          <a14:useLocalDpi xmlns:a14="http://schemas.microsoft.com/office/drawing/2010/main" val="0"/>
+                        </a:ext>
+                      </a:extLst>
+                    </a:blip>
+                    <a:srcRect/>
+                    <a:stretch>
+                      <a:fillRect/>
+                    </a:stretch>
+                  </pic:blipFill>
+                  <pic:spPr bwMode="auto">
+                    <a:xfrm>
+                      <a:off x="0" y="0"/>
+                      <a:ext cx="571762" cy="571762"/>
+                    </a:xfrm>
+                    <a:prstGeom prst="rect">
+                      <a:avLst/>
+                    </a:prstGeom>
+                    <a:noFill/>
+                    <a:ln>
+                      <a:noFill/>
+                    </a:ln>
+                  </pic:spPr>
+                </pic:pic>
+              </a:graphicData>
+            </a:graphic>
+          </wp:inline>
+        </w:drawing>
+      </w:r>
+      <w:r>
+        <w:t xml:space="preserve">  </w:t>
+      </w:r>
+      <w:r>
+        <w:rPr>
+          <w:sz w:val="56"/>
+          <w:szCs w:val="56"/>
+        </w:rPr>
+        <w:t xml:space="preserve">The INDI </w:t>
+      </w:r>
+      <w:proofErr w:type="gramStart"/>
+      <w:r>
+        <w:rPr>
+          <w:sz w:val="56"/>
+          <w:szCs w:val="56"/>
+        </w:rPr>
+        <w:t>protocol</w:t>
+      </w:r>
+      <w:proofErr w:type="gramEnd"/>
     </w:p>
     <w:p/>
     <w:p>
       <w:r>
         <w:t xml:space="preserve">For Information about the software: </w:t>
       </w:r>
-      <w:hyperlink r:id="rId12" w:history="1">
+      <w:hyperlink r:id="rId21" w:history="1">
         <w:r>
           <w:rPr>
             <w:rStyle w:val="Hyperlink"/>
@@ -256,7 +545,7 @@
       <w:r>
         <w:t xml:space="preserve"> </w:t>
       </w:r>
-      <w:hyperlink r:id="rId13" w:history="1">
+      <w:hyperlink r:id="rId22" w:history="1">
         <w:r>
           <w:rPr>
             <w:rStyle w:val="Hyperlink"/>
@@ -272,7 +561,7 @@
       <w:r>
         <w:t xml:space="preserve">For source code: </w:t>
       </w:r>
-      <w:hyperlink r:id="rId14" w:history="1">
+      <w:hyperlink r:id="rId23" w:history="1">
         <w:r>
           <w:rPr>
             <w:rStyle w:val="Hyperlink"/>
@@ -284,14 +573,19 @@
     <w:p/>
     <w:p>
       <w:r>
-        <w:t xml:space="preserve">The INDI library is released under the GNU Library General Public License (LGPL) </w:t>
+        <w:t>The INDI library is released under the GNU Library General Public License (LGPL</w:t>
+      </w:r>
+      <w:proofErr w:type="gramStart"/>
+      <w:r>
+        <w:t xml:space="preserve">) </w:t>
       </w:r>
       <w:r>
         <w:t>.</w:t>
       </w:r>
-    </w:p>
-    <w:p>
-      <w:hyperlink r:id="rId15" w:history="1">
+      <w:proofErr w:type="gramEnd"/>
+    </w:p>
+    <w:p>
+      <w:hyperlink r:id="rId24" w:history="1">
         <w:r>
           <w:rPr>
             <w:rStyle w:val="Hyperlink"/>
@@ -302,10 +596,15 @@
     </w:p>
     <w:p/>
     <w:p>
+      <w:bookmarkStart w:id="0" w:name="_GoBack"/>
+      <w:bookmarkEnd w:id="0"/>
+    </w:p>
+    <w:p>
       <w:r>
         <w:rPr>
           <w:noProof/>
         </w:rPr>
+        <w:lastRenderedPageBreak/>
         <w:drawing>
           <wp:inline distT="0" distB="0" distL="0" distR="0" wp14:anchorId="093359AB" wp14:editId="7D399374">
             <wp:extent cx="800100" cy="514800"/>
@@ -324,7 +623,7 @@
                     </pic:cNvPicPr>
                   </pic:nvPicPr>
                   <pic:blipFill>
-                    <a:blip r:embed="rId16">
+                    <a:blip r:embed="rId25">
                       <a:extLst>
                         <a:ext uri="{28A0092B-C50C-407E-A947-70E740481C1C}">
                           <a14:useLocalDpi xmlns:a14="http://schemas.microsoft.com/office/drawing/2010/main" val="0"/>
@@ -367,7 +666,7 @@
       <w:r>
         <w:t xml:space="preserve">For Information about the software: </w:t>
       </w:r>
-      <w:hyperlink r:id="rId17" w:history="1">
+      <w:hyperlink r:id="rId26" w:history="1">
         <w:r>
           <w:rPr>
             <w:rStyle w:val="Hyperlink"/>
@@ -389,7 +688,7 @@
       <w:r>
         <w:t xml:space="preserve"> </w:t>
       </w:r>
-      <w:hyperlink r:id="rId18" w:history="1">
+      <w:hyperlink r:id="rId27" w:history="1">
         <w:r>
           <w:rPr>
             <w:rStyle w:val="Hyperlink"/>
@@ -402,7 +701,7 @@
       <w:r>
         <w:t xml:space="preserve">For Documentation about QT classes: </w:t>
       </w:r>
-      <w:hyperlink r:id="rId19" w:history="1">
+      <w:hyperlink r:id="rId28" w:history="1">
         <w:r>
           <w:rPr>
             <w:rStyle w:val="Hyperlink"/>
@@ -415,7 +714,7 @@
       <w:r>
         <w:t xml:space="preserve">For source code: </w:t>
       </w:r>
-      <w:hyperlink r:id="rId20" w:history="1">
+      <w:hyperlink r:id="rId29" w:history="1">
         <w:r>
           <w:rPr>
             <w:rStyle w:val="Hyperlink"/>
@@ -454,7 +753,7 @@
       </w:r>
     </w:p>
     <w:p>
-      <w:hyperlink r:id="rId21" w:anchor="_Toc_3_1" w:history="1">
+      <w:hyperlink r:id="rId30" w:anchor="_Toc_3_1" w:history="1">
         <w:r>
           <w:rPr>
             <w:rStyle w:val="Hyperlink"/>
@@ -495,7 +794,7 @@
                     </pic:cNvPicPr>
                   </pic:nvPicPr>
                   <pic:blipFill>
-                    <a:blip r:embed="rId22">
+                    <a:blip r:embed="rId31">
                       <a:extLst>
                         <a:ext uri="{28A0092B-C50C-407E-A947-70E740481C1C}">
                           <a14:useLocalDpi xmlns:a14="http://schemas.microsoft.com/office/drawing/2010/main" val="0"/>
@@ -546,7 +845,7 @@
       <w:r>
         <w:t xml:space="preserve">For Information about the software: </w:t>
       </w:r>
-      <w:hyperlink r:id="rId23" w:history="1">
+      <w:hyperlink r:id="rId32" w:history="1">
         <w:r>
           <w:rPr>
             <w:rStyle w:val="Hyperlink"/>
@@ -559,7 +858,7 @@
       <w:r>
         <w:t xml:space="preserve">Documentation for KDE programs: </w:t>
       </w:r>
-      <w:hyperlink r:id="rId24" w:history="1">
+      <w:hyperlink r:id="rId33" w:history="1">
         <w:r>
           <w:rPr>
             <w:rStyle w:val="Hyperlink"/>
@@ -572,7 +871,7 @@
       <w:r>
         <w:t xml:space="preserve">For source code: </w:t>
       </w:r>
-      <w:hyperlink r:id="rId25" w:history="1">
+      <w:hyperlink r:id="rId34" w:history="1">
         <w:r>
           <w:rPr>
             <w:rStyle w:val="Hyperlink"/>
@@ -617,7 +916,7 @@
       </w:r>
     </w:p>
     <w:p>
-      <w:hyperlink r:id="rId26" w:history="1">
+      <w:hyperlink r:id="rId35" w:history="1">
         <w:r>
           <w:rPr>
             <w:rStyle w:val="Hyperlink"/>
@@ -632,7 +931,6 @@
         <w:rPr>
           <w:noProof/>
         </w:rPr>
-        <w:lastRenderedPageBreak/>
         <w:drawing>
           <wp:inline distT="0" distB="0" distL="0" distR="0" wp14:anchorId="70FEB70A" wp14:editId="738876C4">
             <wp:extent cx="2171700" cy="674975"/>
@@ -651,7 +949,7 @@
                     </pic:cNvPicPr>
                   </pic:nvPicPr>
                   <pic:blipFill>
-                    <a:blip r:embed="rId27">
+                    <a:blip r:embed="rId36">
                       <a:extLst>
                         <a:ext uri="{28A0092B-C50C-407E-A947-70E740481C1C}">
                           <a14:useLocalDpi xmlns:a14="http://schemas.microsoft.com/office/drawing/2010/main" val="0"/>
@@ -691,7 +989,7 @@
       <w:r>
         <w:t xml:space="preserve">For Information about the software: </w:t>
       </w:r>
-      <w:hyperlink r:id="rId28" w:history="1">
+      <w:hyperlink r:id="rId37" w:history="1">
         <w:r>
           <w:rPr>
             <w:rStyle w:val="Hyperlink"/>
@@ -704,7 +1002,7 @@
       <w:r>
         <w:t xml:space="preserve">For Instructions on how to use it: </w:t>
       </w:r>
-      <w:hyperlink r:id="rId29" w:history="1">
+      <w:hyperlink r:id="rId38" w:history="1">
         <w:r>
           <w:rPr>
             <w:rStyle w:val="Hyperlink"/>
@@ -722,7 +1020,7 @@
       <w:r>
         <w:t xml:space="preserve">For source code: </w:t>
       </w:r>
-      <w:hyperlink r:id="rId30" w:history="1">
+      <w:hyperlink r:id="rId39" w:history="1">
         <w:r>
           <w:rPr>
             <w:rStyle w:val="Hyperlink"/>
@@ -736,13 +1034,21 @@
       <w:r>
         <w:t xml:space="preserve">The Astrometry.net code suite is free software licensed under the GNU GPL, version 2. See the file LICENSE for the full terms of the GNU GPL. </w:t>
       </w:r>
-      <w:hyperlink r:id="rId31" w:anchor="license" w:history="1">
-        <w:r>
-          <w:rPr>
-            <w:rStyle w:val="Hyperlink"/>
-          </w:rPr>
-          <w:t>astrometry.net/doc/readme.html#license</w:t>
-        </w:r>
+      <w:hyperlink r:id="rId40" w:anchor="license" w:history="1">
+        <w:r>
+          <w:rPr>
+            <w:rStyle w:val="Hyperlink"/>
+          </w:rPr>
+          <w:t>astrometry.net/doc/</w:t>
+        </w:r>
+        <w:proofErr w:type="spellStart"/>
+        <w:r>
+          <w:rPr>
+            <w:rStyle w:val="Hyperlink"/>
+          </w:rPr>
+          <w:t>readme.html#license</w:t>
+        </w:r>
+        <w:proofErr w:type="spellEnd"/>
       </w:hyperlink>
     </w:p>
     <w:p/>
@@ -769,7 +1075,7 @@
                     </pic:cNvPicPr>
                   </pic:nvPicPr>
                   <pic:blipFill>
-                    <a:blip r:embed="rId32">
+                    <a:blip r:embed="rId41">
                       <a:extLst>
                         <a:ext uri="{28A0092B-C50C-407E-A947-70E740481C1C}">
                           <a14:useLocalDpi xmlns:a14="http://schemas.microsoft.com/office/drawing/2010/main" val="0"/>
@@ -820,7 +1126,7 @@
       <w:r>
         <w:t xml:space="preserve">For Information about the software: </w:t>
       </w:r>
-      <w:hyperlink r:id="rId33" w:history="1">
+      <w:hyperlink r:id="rId42" w:history="1">
         <w:r>
           <w:rPr>
             <w:rStyle w:val="Hyperlink"/>
@@ -833,7 +1139,7 @@
       <w:r>
         <w:t xml:space="preserve">For Instructions on how to use it: </w:t>
       </w:r>
-      <w:hyperlink r:id="rId34" w:history="1">
+      <w:hyperlink r:id="rId43" w:history="1">
         <w:r>
           <w:rPr>
             <w:rStyle w:val="Hyperlink"/>
@@ -846,7 +1152,7 @@
       <w:r>
         <w:t xml:space="preserve">For Additional Data like maps:  </w:t>
       </w:r>
-      <w:hyperlink r:id="rId35" w:history="1">
+      <w:hyperlink r:id="rId44" w:history="1">
         <w:r>
           <w:rPr>
             <w:rStyle w:val="Hyperlink"/>
@@ -859,7 +1165,7 @@
       <w:r>
         <w:t xml:space="preserve">For source code: </w:t>
       </w:r>
-      <w:hyperlink r:id="rId36" w:history="1">
+      <w:hyperlink r:id="rId45" w:history="1">
         <w:r>
           <w:rPr>
             <w:rStyle w:val="Hyperlink"/>
@@ -870,10 +1176,15 @@
     </w:p>
     <w:p/>
     <w:p>
-      <w:r>
-        <w:t xml:space="preserve">Xplanet is free software, distributed according to the terms of the GNU General Public License. </w:t>
-      </w:r>
-      <w:hyperlink r:id="rId37" w:history="1">
+      <w:proofErr w:type="spellStart"/>
+      <w:r>
+        <w:t>Xplanet</w:t>
+      </w:r>
+      <w:proofErr w:type="spellEnd"/>
+      <w:r>
+        <w:t xml:space="preserve"> is free software, distributed according to the terms of the GNU General Public License. </w:t>
+      </w:r>
+      <w:hyperlink r:id="rId46" w:history="1">
         <w:r>
           <w:rPr>
             <w:rStyle w:val="Hyperlink"/>
@@ -915,7 +1226,7 @@
                     </pic:cNvPicPr>
                   </pic:nvPicPr>
                   <pic:blipFill>
-                    <a:blip r:embed="rId38">
+                    <a:blip r:embed="rId47">
                       <a:extLst>
                         <a:ext uri="{28A0092B-C50C-407E-A947-70E740481C1C}">
                           <a14:useLocalDpi xmlns:a14="http://schemas.microsoft.com/office/drawing/2010/main" val="0"/>
@@ -953,6 +1264,7 @@
         </w:rPr>
         <w:t xml:space="preserve"> </w:t>
       </w:r>
+      <w:proofErr w:type="spellStart"/>
       <w:r>
         <w:rPr>
           <w:sz w:val="56"/>
@@ -960,6 +1272,7 @@
         </w:rPr>
         <w:t>Flatplanet</w:t>
       </w:r>
+      <w:proofErr w:type="spellEnd"/>
     </w:p>
     <w:p/>
     <w:p>
@@ -969,7 +1282,7 @@
       <w:r>
         <w:t xml:space="preserve"> </w:t>
       </w:r>
-      <w:hyperlink r:id="rId39" w:history="1">
+      <w:hyperlink r:id="rId48" w:history="1">
         <w:r>
           <w:rPr>
             <w:rStyle w:val="Hyperlink"/>
@@ -982,7 +1295,7 @@
       <w:r>
         <w:t xml:space="preserve">For Additional Maps: </w:t>
       </w:r>
-      <w:hyperlink r:id="rId40" w:history="1">
+      <w:hyperlink r:id="rId49" w:history="1">
         <w:r>
           <w:rPr>
             <w:rStyle w:val="Hyperlink"/>
@@ -995,7 +1308,7 @@
       <w:r>
         <w:t xml:space="preserve">For source code: </w:t>
       </w:r>
-      <w:hyperlink r:id="rId41" w:history="1">
+      <w:hyperlink r:id="rId50" w:history="1">
         <w:r>
           <w:rPr>
             <w:rStyle w:val="Hyperlink"/>
@@ -1006,18 +1319,37 @@
     </w:p>
     <w:p/>
     <w:p>
-      <w:r>
-        <w:t xml:space="preserve">Flatplanet </w:t>
+      <w:proofErr w:type="spellStart"/>
+      <w:r>
+        <w:t>Flatplanet</w:t>
+      </w:r>
+      <w:proofErr w:type="spellEnd"/>
+      <w:r>
+        <w:t xml:space="preserve"> </w:t>
       </w:r>
       <w:r>
         <w:t xml:space="preserve">has GNU General Public License version 2.0 (GPLv2). </w:t>
       </w:r>
-      <w:hyperlink r:id="rId42" w:history="1">
-        <w:r>
-          <w:rPr>
-            <w:rStyle w:val="Hyperlink"/>
-          </w:rPr>
-          <w:t>sourceforge.net/projects/flatplanet/</w:t>
+      <w:hyperlink r:id="rId51" w:history="1">
+        <w:r>
+          <w:rPr>
+            <w:rStyle w:val="Hyperlink"/>
+          </w:rPr>
+          <w:t>sourceforge.net/projects/</w:t>
+        </w:r>
+        <w:proofErr w:type="spellStart"/>
+        <w:r>
+          <w:rPr>
+            <w:rStyle w:val="Hyperlink"/>
+          </w:rPr>
+          <w:t>flatplanet</w:t>
+        </w:r>
+        <w:proofErr w:type="spellEnd"/>
+        <w:r>
+          <w:rPr>
+            <w:rStyle w:val="Hyperlink"/>
+          </w:rPr>
+          <w:t>/</w:t>
         </w:r>
       </w:hyperlink>
       <w:r>
@@ -1049,7 +1381,7 @@
                     </pic:cNvPicPr>
                   </pic:nvPicPr>
                   <pic:blipFill>
-                    <a:blip r:embed="rId43">
+                    <a:blip r:embed="rId52">
                       <a:extLst>
                         <a:ext uri="{28A0092B-C50C-407E-A947-70E740481C1C}">
                           <a14:useLocalDpi xmlns:a14="http://schemas.microsoft.com/office/drawing/2010/main" val="0"/>
@@ -1087,6 +1419,7 @@
         </w:rPr>
         <w:t xml:space="preserve"> </w:t>
       </w:r>
+      <w:proofErr w:type="spellStart"/>
       <w:r>
         <w:rPr>
           <w:sz w:val="56"/>
@@ -1094,13 +1427,14 @@
         </w:rPr>
         <w:t>LibVLC</w:t>
       </w:r>
+      <w:proofErr w:type="spellEnd"/>
     </w:p>
     <w:p/>
     <w:p>
       <w:r>
         <w:t xml:space="preserve">For Information about the software: </w:t>
       </w:r>
-      <w:hyperlink r:id="rId44" w:history="1">
+      <w:hyperlink r:id="rId53" w:history="1">
         <w:r>
           <w:rPr>
             <w:rStyle w:val="Hyperlink"/>
@@ -1113,7 +1447,7 @@
       <w:r>
         <w:t xml:space="preserve">For source code: </w:t>
       </w:r>
-      <w:hyperlink r:id="rId45" w:history="1">
+      <w:hyperlink r:id="rId54" w:history="1">
         <w:r>
           <w:rPr>
             <w:rStyle w:val="Hyperlink"/>
@@ -1124,8 +1458,13 @@
     </w:p>
     <w:p/>
     <w:p>
-      <w:r>
-        <w:t xml:space="preserve">LibVLC </w:t>
+      <w:proofErr w:type="spellStart"/>
+      <w:r>
+        <w:t>LibVLC</w:t>
+      </w:r>
+      <w:proofErr w:type="spellEnd"/>
+      <w:r>
+        <w:t xml:space="preserve"> </w:t>
       </w:r>
       <w:r>
         <w:t xml:space="preserve">has </w:t>
@@ -1154,7 +1493,7 @@
       <w:r>
         <w:t xml:space="preserve">). </w:t>
       </w:r>
-      <w:hyperlink r:id="rId46" w:history="1">
+      <w:hyperlink r:id="rId55" w:history="1">
         <w:r>
           <w:rPr>
             <w:rStyle w:val="Hyperlink"/>
@@ -1184,7 +1523,7 @@
       <w:r>
         <w:t xml:space="preserve">For Information about the software: </w:t>
       </w:r>
-      <w:hyperlink r:id="rId47" w:history="1">
+      <w:hyperlink r:id="rId56" w:history="1">
         <w:r>
           <w:rPr>
             <w:rStyle w:val="Hyperlink"/>
@@ -1197,7 +1536,7 @@
       <w:r>
         <w:t xml:space="preserve">For source code: </w:t>
       </w:r>
-      <w:hyperlink r:id="rId48" w:history="1">
+      <w:hyperlink r:id="rId57" w:history="1">
         <w:r>
           <w:rPr>
             <w:rStyle w:val="Hyperlink"/>
@@ -1219,7 +1558,7 @@
       </w:r>
     </w:p>
     <w:p>
-      <w:hyperlink r:id="rId49" w:history="1">
+      <w:hyperlink r:id="rId58" w:history="1">
         <w:r>
           <w:rPr>
             <w:rStyle w:val="Hyperlink"/>
@@ -1259,7 +1598,7 @@
                     </pic:cNvPicPr>
                   </pic:nvPicPr>
                   <pic:blipFill>
-                    <a:blip r:embed="rId50">
+                    <a:blip r:embed="rId59">
                       <a:extLst>
                         <a:ext uri="{28A0092B-C50C-407E-A947-70E740481C1C}">
                           <a14:useLocalDpi xmlns:a14="http://schemas.microsoft.com/office/drawing/2010/main" val="0"/>
@@ -1313,7 +1652,7 @@
       <w:r>
         <w:t xml:space="preserve">For Information about the software: </w:t>
       </w:r>
-      <w:hyperlink r:id="rId51" w:history="1">
+      <w:hyperlink r:id="rId60" w:history="1">
         <w:r>
           <w:rPr>
             <w:rStyle w:val="Hyperlink"/>
@@ -1326,7 +1665,7 @@
       <w:r>
         <w:t xml:space="preserve">For source code: </w:t>
       </w:r>
-      <w:hyperlink r:id="rId52" w:history="1">
+      <w:hyperlink r:id="rId61" w:history="1">
         <w:r>
           <w:rPr>
             <w:rStyle w:val="Hyperlink"/>
@@ -1342,7 +1681,7 @@
       </w:r>
     </w:p>
     <w:p>
-      <w:hyperlink r:id="rId53" w:history="1">
+      <w:hyperlink r:id="rId62" w:history="1">
         <w:r>
           <w:rPr>
             <w:rStyle w:val="Hyperlink"/>
@@ -1359,6 +1698,7 @@
           <w:szCs w:val="56"/>
         </w:rPr>
       </w:pPr>
+      <w:proofErr w:type="spellStart"/>
       <w:r>
         <w:rPr>
           <w:sz w:val="56"/>
@@ -1373,12 +1713,13 @@
         </w:rPr>
         <w:t>m</w:t>
       </w:r>
+      <w:proofErr w:type="spellEnd"/>
     </w:p>
     <w:p>
       <w:r>
         <w:t xml:space="preserve">For Information about the software: </w:t>
       </w:r>
-      <w:hyperlink r:id="rId54" w:history="1">
+      <w:hyperlink r:id="rId63" w:history="1">
         <w:r>
           <w:rPr>
             <w:rStyle w:val="Hyperlink"/>
@@ -1391,7 +1732,7 @@
       <w:r>
         <w:t xml:space="preserve">For source code: </w:t>
       </w:r>
-      <w:hyperlink r:id="rId55" w:history="1">
+      <w:hyperlink r:id="rId64" w:history="1">
         <w:r>
           <w:rPr>
             <w:rStyle w:val="Hyperlink"/>
@@ -1402,12 +1743,17 @@
     </w:p>
     <w:p/>
     <w:p>
-      <w:r>
-        <w:t>Netpbm is released as Open Source, is copyrighted to many different authors with the right to redistribute the code.</w:t>
-      </w:r>
-    </w:p>
-    <w:p>
-      <w:hyperlink r:id="rId56" w:history="1">
+      <w:proofErr w:type="spellStart"/>
+      <w:r>
+        <w:t>Netpbm</w:t>
+      </w:r>
+      <w:proofErr w:type="spellEnd"/>
+      <w:r>
+        <w:t xml:space="preserve"> is released as Open Source, is copyrighted to many different authors with the right to redistribute the code.</w:t>
+      </w:r>
+    </w:p>
+    <w:p>
+      <w:hyperlink r:id="rId65" w:history="1">
         <w:r>
           <w:rPr>
             <w:rStyle w:val="Hyperlink"/>
@@ -1429,6 +1775,7 @@
           <w:sz w:val="56"/>
           <w:szCs w:val="56"/>
         </w:rPr>
+        <w:lastRenderedPageBreak/>
         <w:t>NumP</w:t>
       </w:r>
       <w:r>
@@ -1443,7 +1790,7 @@
       <w:r>
         <w:t xml:space="preserve">For Information about the software: </w:t>
       </w:r>
-      <w:hyperlink r:id="rId57" w:history="1">
+      <w:hyperlink r:id="rId66" w:history="1">
         <w:r>
           <w:rPr>
             <w:rStyle w:val="Hyperlink"/>
@@ -1456,7 +1803,7 @@
       <w:r>
         <w:t xml:space="preserve">For Documentation on how to use it: </w:t>
       </w:r>
-      <w:hyperlink r:id="rId58" w:history="1">
+      <w:hyperlink r:id="rId67" w:history="1">
         <w:r>
           <w:rPr>
             <w:rStyle w:val="Hyperlink"/>
@@ -1469,7 +1816,7 @@
       <w:r>
         <w:t xml:space="preserve">For source code: </w:t>
       </w:r>
-      <w:hyperlink r:id="rId59" w:history="1">
+      <w:hyperlink r:id="rId68" w:history="1">
         <w:r>
           <w:rPr>
             <w:rStyle w:val="Hyperlink"/>
@@ -1487,11 +1834,19 @@
         <w:t>Copyright © 2005-2017, NumPy Developers.</w:t>
       </w:r>
       <w:r>
-        <w:t xml:space="preserve">  All Rights Reserved.  Redisribution as both source and binary is permitted.</w:t>
-      </w:r>
-    </w:p>
-    <w:p>
-      <w:hyperlink r:id="rId60" w:history="1">
+        <w:t xml:space="preserve">  All Rights Reserved.  </w:t>
+      </w:r>
+      <w:proofErr w:type="spellStart"/>
+      <w:r>
+        <w:t>Redisribution</w:t>
+      </w:r>
+      <w:proofErr w:type="spellEnd"/>
+      <w:r>
+        <w:t xml:space="preserve"> as both source and binary is permitted.</w:t>
+      </w:r>
+    </w:p>
+    <w:p>
+      <w:hyperlink r:id="rId69" w:history="1">
         <w:r>
           <w:rPr>
             <w:rStyle w:val="Hyperlink"/>
@@ -1508,69 +1863,91 @@
           <w:szCs w:val="56"/>
         </w:rPr>
       </w:pPr>
-      <w:r>
-        <w:rPr>
-          <w:sz w:val="56"/>
-          <w:szCs w:val="56"/>
-        </w:rPr>
-        <w:t>PyFITS</w:t>
-      </w:r>
-    </w:p>
-    <w:p>
-      <w:r>
-        <w:t>For Information about the software</w:t>
-      </w:r>
-      <w:r>
-        <w:t xml:space="preserve">: </w:t>
-      </w:r>
-      <w:hyperlink r:id="rId61" w:history="1">
-        <w:r>
-          <w:rPr>
-            <w:rStyle w:val="Hyperlink"/>
-          </w:rPr>
-          <w:t>http://www.stsci.edu/institute/software_hardware/pyfits</w:t>
-        </w:r>
-      </w:hyperlink>
-    </w:p>
-    <w:p>
-      <w:r>
-        <w:t xml:space="preserve">For Documentation about how to use it: </w:t>
-      </w:r>
-      <w:hyperlink r:id="rId62" w:history="1">
-        <w:r>
-          <w:rPr>
-            <w:rStyle w:val="Hyperlink"/>
-          </w:rPr>
-          <w:t>http://stsdas.stsci.edu/download/docs/The_PyFITS_Handbook.pdf</w:t>
-        </w:r>
-      </w:hyperlink>
+    </w:p>
+    <w:p>
+      <w:pPr>
+        <w:rPr>
+          <w:sz w:val="56"/>
+          <w:szCs w:val="56"/>
+        </w:rPr>
+      </w:pPr>
+      <w:proofErr w:type="spellStart"/>
+      <w:r>
+        <w:rPr>
+          <w:sz w:val="56"/>
+          <w:szCs w:val="56"/>
+        </w:rPr>
+        <w:t>Astropy</w:t>
+      </w:r>
+      <w:proofErr w:type="spellEnd"/>
+    </w:p>
+    <w:p>
+      <w:r>
+        <w:t xml:space="preserve">For Information about the software: </w:t>
+      </w:r>
+      <w:hyperlink r:id="rId70" w:history="1">
+        <w:r>
+          <w:rPr>
+            <w:rStyle w:val="Hyperlink"/>
+          </w:rPr>
+          <w:t>https://www.astropy.org</w:t>
+        </w:r>
+      </w:hyperlink>
+      <w:r>
+        <w:t xml:space="preserve">  </w:t>
+      </w:r>
+    </w:p>
+    <w:p>
+      <w:r>
+        <w:t xml:space="preserve">For Documentation on how to use it: </w:t>
+      </w:r>
+      <w:hyperlink r:id="rId71" w:history="1">
+        <w:r>
+          <w:rPr>
+            <w:rStyle w:val="Hyperlink"/>
+          </w:rPr>
+          <w:t>http://docs.astropy.org/en/stable/</w:t>
+        </w:r>
+      </w:hyperlink>
+      <w:r>
+        <w:t xml:space="preserve"> </w:t>
+      </w:r>
     </w:p>
     <w:p>
       <w:r>
         <w:t xml:space="preserve">For source code: </w:t>
       </w:r>
-      <w:hyperlink r:id="rId63" w:history="1">
-        <w:r>
-          <w:rPr>
-            <w:rStyle w:val="Hyperlink"/>
-          </w:rPr>
-          <w:t>https://aeon.stsci.edu/ssb/svn/pyfits/</w:t>
-        </w:r>
-      </w:hyperlink>
-    </w:p>
-    <w:p/>
-    <w:p>
-      <w:r>
-        <w:t>PyFITS is released under the BSD License but for a short time, some parts were under the GPL License</w:t>
-      </w:r>
-    </w:p>
-    <w:p>
-      <w:hyperlink r:id="rId64" w:history="1">
-        <w:r>
-          <w:rPr>
-            <w:rStyle w:val="Hyperlink"/>
-          </w:rPr>
-          <w:t>http://www.stsci.edu/institute/software_hardware/pyfits</w:t>
+      <w:r>
+        <w:t>https://github.com/astropy/astropy</w:t>
+      </w:r>
+    </w:p>
+    <w:p/>
+    <w:p>
+      <w:r>
+        <w:t xml:space="preserve">NumPy is </w:t>
+      </w:r>
+      <w:r>
+        <w:t>Copyright © 2005-2017, NumPy Developers.</w:t>
+      </w:r>
+      <w:r>
+        <w:t xml:space="preserve">  All Rights Reserved.  </w:t>
+      </w:r>
+      <w:proofErr w:type="spellStart"/>
+      <w:r>
+        <w:t>Redisribution</w:t>
+      </w:r>
+      <w:proofErr w:type="spellEnd"/>
+      <w:r>
+        <w:t xml:space="preserve"> as both source and binary is permitted.</w:t>
+      </w:r>
+    </w:p>
+    <w:p>
+      <w:hyperlink r:id="rId72" w:history="1">
+        <w:r>
+          <w:rPr>
+            <w:rStyle w:val="Hyperlink"/>
+          </w:rPr>
+          <w:t>https://github.com/astropy/astropy/blob/master/LICENSE.rst</w:t>
         </w:r>
       </w:hyperlink>
     </w:p>
@@ -1581,6 +1958,14 @@
           <w:szCs w:val="56"/>
         </w:rPr>
       </w:pPr>
+    </w:p>
+    <w:p>
+      <w:pPr>
+        <w:rPr>
+          <w:sz w:val="56"/>
+          <w:szCs w:val="56"/>
+        </w:rPr>
+      </w:pPr>
       <w:r>
         <w:rPr>
           <w:sz w:val="56"/>
@@ -1593,7 +1978,7 @@
       <w:r>
         <w:t xml:space="preserve">For Information about the software: </w:t>
       </w:r>
-      <w:hyperlink r:id="rId65" w:history="1">
+      <w:hyperlink r:id="rId73" w:history="1">
         <w:r>
           <w:rPr>
             <w:rStyle w:val="Hyperlink"/>
@@ -1606,7 +1991,7 @@
       <w:r>
         <w:t xml:space="preserve">For Documentation about how to use it:  </w:t>
       </w:r>
-      <w:hyperlink r:id="rId66" w:history="1">
+      <w:hyperlink r:id="rId74" w:history="1">
         <w:r>
           <w:rPr>
             <w:rStyle w:val="Hyperlink"/>
@@ -1619,7 +2004,7 @@
       <w:r>
         <w:t xml:space="preserve">For source code: </w:t>
       </w:r>
-      <w:hyperlink r:id="rId67" w:history="1">
+      <w:hyperlink r:id="rId75" w:history="1">
         <w:r>
           <w:rPr>
             <w:rStyle w:val="Hyperlink"/>
@@ -1638,7 +2023,7 @@
       </w:r>
     </w:p>
     <w:p>
-      <w:hyperlink r:id="rId68" w:history="1">
+      <w:hyperlink r:id="rId76" w:history="1">
         <w:r>
           <w:rPr>
             <w:rStyle w:val="Hyperlink"/>
@@ -1680,7 +2065,7 @@
       <w:r>
         <w:t xml:space="preserve">For Information about the software and data: </w:t>
       </w:r>
-      <w:hyperlink r:id="rId69" w:history="1">
+      <w:hyperlink r:id="rId77" w:history="1">
         <w:r>
           <w:rPr>
             <w:rStyle w:val="Hyperlink"/>
@@ -1696,7 +2081,7 @@
       <w:r>
         <w:t xml:space="preserve"> </w:t>
       </w:r>
-      <w:hyperlink r:id="rId70" w:history="1">
+      <w:hyperlink r:id="rId78" w:history="1">
         <w:r>
           <w:rPr>
             <w:rStyle w:val="Hyperlink"/>
@@ -1709,7 +2094,7 @@
       <w:r>
         <w:t xml:space="preserve">Source Code:  </w:t>
       </w:r>
-      <w:hyperlink r:id="rId71" w:history="1">
+      <w:hyperlink r:id="rId79" w:history="1">
         <w:r>
           <w:rPr>
             <w:rStyle w:val="Hyperlink"/>
@@ -1721,10 +2106,18 @@
     <w:p/>
     <w:p>
       <w:r>
-        <w:t xml:space="preserve">The Guide Star Catalog was developed for the Hubble Space Telescope </w:t>
-      </w:r>
-      <w:r>
-        <w:t xml:space="preserve">.  The data is copyrighted by </w:t>
+        <w:t xml:space="preserve">The Guide Star Catalog was developed for the Hubble Space </w:t>
+      </w:r>
+      <w:proofErr w:type="gramStart"/>
+      <w:r>
+        <w:t xml:space="preserve">Telescope </w:t>
+      </w:r>
+      <w:r>
+        <w:t>.</w:t>
+      </w:r>
+      <w:proofErr w:type="gramEnd"/>
+      <w:r>
+        <w:t xml:space="preserve">  The data is copyrighted by </w:t>
       </w:r>
       <w:r>
         <w:rPr>
@@ -1742,7 +2135,21 @@
         <w:rPr>
           <w:rFonts w:cs="Verdana"/>
         </w:rPr>
-        <w:t xml:space="preserve">.  It is free for non-commerical use.  </w:t>
+        <w:t>.  It is free for non-</w:t>
+      </w:r>
+      <w:proofErr w:type="spellStart"/>
+      <w:r>
+        <w:rPr>
+          <w:rFonts w:cs="Verdana"/>
+        </w:rPr>
+        <w:t>commerical</w:t>
+      </w:r>
+      <w:proofErr w:type="spellEnd"/>
+      <w:r>
+        <w:rPr>
+          <w:rFonts w:cs="Verdana"/>
+        </w:rPr>
+        <w:t xml:space="preserve"> use.  </w:t>
       </w:r>
     </w:p>
     <w:p>
@@ -1754,18 +2161,26 @@
       <w:r>
         <w:t xml:space="preserve"> </w:t>
       </w:r>
-      <w:hyperlink r:id="rId72" w:history="1">
-        <w:r>
-          <w:rPr>
-            <w:rStyle w:val="Hyperlink"/>
-          </w:rPr>
-          <w:t>launchpad.net/gsc</w:t>
-        </w:r>
+      <w:hyperlink r:id="rId80" w:history="1">
+        <w:r>
+          <w:rPr>
+            <w:rStyle w:val="Hyperlink"/>
+          </w:rPr>
+          <w:t>launchpad.net/</w:t>
+        </w:r>
+        <w:proofErr w:type="spellStart"/>
+        <w:r>
+          <w:rPr>
+            <w:rStyle w:val="Hyperlink"/>
+          </w:rPr>
+          <w:t>gsc</w:t>
+        </w:r>
+        <w:proofErr w:type="spellEnd"/>
       </w:hyperlink>
       <w:r>
         <w:t xml:space="preserve"> </w:t>
       </w:r>
-      <w:hyperlink r:id="rId73" w:history="1">
+      <w:hyperlink r:id="rId81" w:history="1">
         <w:r>
           <w:rPr>
             <w:rStyle w:val="Hyperlink"/>
@@ -1773,95 +2188,6 @@
           <w:t>archive.stsci.edu/data_use.html</w:t>
         </w:r>
       </w:hyperlink>
-    </w:p>
-    <w:p>
-      <w:pPr>
-        <w:rPr>
-          <w:rStyle w:val="Hyperlink"/>
-        </w:rPr>
-      </w:pPr>
-    </w:p>
-    <w:p>
-      <w:pPr>
-        <w:rPr>
-          <w:sz w:val="56"/>
-          <w:szCs w:val="56"/>
-        </w:rPr>
-      </w:pPr>
-      <w:r>
-        <w:rPr>
-          <w:sz w:val="56"/>
-          <w:szCs w:val="56"/>
-        </w:rPr>
-        <w:t>Cloudmakers INDI atik drivers</w:t>
-      </w:r>
-    </w:p>
-    <w:p/>
-    <w:p>
-      <w:r>
-        <w:t xml:space="preserve">For Information about the software and data: </w:t>
-      </w:r>
-      <w:hyperlink r:id="rId74" w:history="1">
-        <w:r>
-          <w:rPr>
-            <w:rStyle w:val="Hyperlink"/>
-          </w:rPr>
-          <w:t>http://www.cloudmakers.eu/atikdrivers/</w:t>
-        </w:r>
-      </w:hyperlink>
-    </w:p>
-    <w:p>
-      <w:r>
-        <w:t>Instructions on how to install it:</w:t>
-      </w:r>
-      <w:r>
-        <w:t xml:space="preserve"> </w:t>
-      </w:r>
-      <w:hyperlink r:id="rId75" w:history="1">
-        <w:r>
-          <w:rPr>
-            <w:rStyle w:val="Hyperlink"/>
-          </w:rPr>
-          <w:t>http://www.cloudmakers.eu/atikdrivers/</w:t>
-        </w:r>
-      </w:hyperlink>
-    </w:p>
-    <w:p>
-      <w:r>
-        <w:t xml:space="preserve">Source Code: </w:t>
-      </w:r>
-      <w:r>
-        <w:t>Not open source.  Used with Permission.</w:t>
-      </w:r>
-    </w:p>
-    <w:p>
-      <w:r>
-        <w:t>Copyright © 2012-2017 CloudMakers, s.r.o. All rights reserved.</w:t>
-      </w:r>
-    </w:p>
-    <w:p/>
-    <w:p>
-      <w:r>
-        <w:t xml:space="preserve">Note, there </w:t>
-      </w:r>
-      <w:r>
-        <w:t>is an open source INDIGO Driver from cloudmakers, but the INDI driver is closed source.</w:t>
-      </w:r>
-    </w:p>
-    <w:p>
-      <w:hyperlink r:id="rId76" w:history="1">
-        <w:r>
-          <w:rPr>
-            <w:rStyle w:val="Hyperlink"/>
-          </w:rPr>
-          <w:t>https://github.com/indigo-astronomy/indigo/tree/master/indigo_drivers/ccd_atik</w:t>
-        </w:r>
-      </w:hyperlink>
-    </w:p>
-    <w:p/>
-    <w:p>
-      <w:bookmarkStart w:id="0" w:name="_GoBack"/>
-      <w:bookmarkEnd w:id="0"/>
     </w:p>
     <w:p/>
     <w:p>
@@ -1883,7 +2209,7 @@
 </file>
 
 <file path=word/styles.xml><?xml version="1.0" encoding="utf-8"?>
-<w:styles xmlns:mc="http://schemas.openxmlformats.org/markup-compatibility/2006" xmlns:r="http://schemas.openxmlformats.org/officeDocument/2006/relationships" xmlns:w="http://schemas.openxmlformats.org/wordprocessingml/2006/main" xmlns:w14="http://schemas.microsoft.com/office/word/2010/wordml" mc:Ignorable="w14">
+<w:styles xmlns:mc="http://schemas.openxmlformats.org/markup-compatibility/2006" xmlns:r="http://schemas.openxmlformats.org/officeDocument/2006/relationships" xmlns:w="http://schemas.openxmlformats.org/wordprocessingml/2006/main" xmlns:w14="http://schemas.microsoft.com/office/word/2010/wordml" xmlns:w15="http://schemas.microsoft.com/office/word/2012/wordml" xmlns:w16cid="http://schemas.microsoft.com/office/word/2016/wordml/cid" xmlns:w16se="http://schemas.microsoft.com/office/word/2015/wordml/symex" mc:Ignorable="w14 w15 w16se w16cid">
   <w:docDefaults>
     <w:rPrDefault>
       <w:rPr>
@@ -1895,144 +2221,374 @@
     </w:rPrDefault>
     <w:pPrDefault/>
   </w:docDefaults>
-  <w:latentStyles w:defLockedState="0" w:defUIPriority="99" w:defSemiHidden="1" w:defUnhideWhenUsed="1" w:defQFormat="0" w:count="276">
-    <w:lsdException w:name="Normal" w:semiHidden="0" w:uiPriority="0" w:unhideWhenUsed="0" w:qFormat="1"/>
-    <w:lsdException w:name="heading 1" w:semiHidden="0" w:uiPriority="9" w:unhideWhenUsed="0" w:qFormat="1"/>
-    <w:lsdException w:name="heading 2" w:uiPriority="9" w:qFormat="1"/>
-    <w:lsdException w:name="heading 3" w:uiPriority="9" w:qFormat="1"/>
-    <w:lsdException w:name="heading 4" w:uiPriority="9" w:qFormat="1"/>
-    <w:lsdException w:name="heading 5" w:uiPriority="9" w:qFormat="1"/>
-    <w:lsdException w:name="heading 6" w:uiPriority="9" w:qFormat="1"/>
-    <w:lsdException w:name="heading 7" w:uiPriority="9" w:qFormat="1"/>
-    <w:lsdException w:name="heading 8" w:uiPriority="9" w:qFormat="1"/>
-    <w:lsdException w:name="heading 9" w:uiPriority="9" w:qFormat="1"/>
-    <w:lsdException w:name="toc 1" w:uiPriority="39"/>
-    <w:lsdException w:name="toc 2" w:uiPriority="39"/>
-    <w:lsdException w:name="toc 3" w:uiPriority="39"/>
-    <w:lsdException w:name="toc 4" w:uiPriority="39"/>
-    <w:lsdException w:name="toc 5" w:uiPriority="39"/>
-    <w:lsdException w:name="toc 6" w:uiPriority="39"/>
-    <w:lsdException w:name="toc 7" w:uiPriority="39"/>
-    <w:lsdException w:name="toc 8" w:uiPriority="39"/>
-    <w:lsdException w:name="toc 9" w:uiPriority="39"/>
-    <w:lsdException w:name="caption" w:uiPriority="35" w:qFormat="1"/>
-    <w:lsdException w:name="Title" w:semiHidden="0" w:uiPriority="10" w:unhideWhenUsed="0" w:qFormat="1"/>
-    <w:lsdException w:name="Default Paragraph Font" w:uiPriority="1"/>
-    <w:lsdException w:name="Subtitle" w:semiHidden="0" w:uiPriority="11" w:unhideWhenUsed="0" w:qFormat="1"/>
-    <w:lsdException w:name="Strong" w:semiHidden="0" w:uiPriority="22" w:unhideWhenUsed="0" w:qFormat="1"/>
-    <w:lsdException w:name="Emphasis" w:semiHidden="0" w:uiPriority="20" w:unhideWhenUsed="0" w:qFormat="1"/>
-    <w:lsdException w:name="Table Grid" w:semiHidden="0" w:uiPriority="59" w:unhideWhenUsed="0"/>
-    <w:lsdException w:name="Placeholder Text" w:unhideWhenUsed="0"/>
-    <w:lsdException w:name="No Spacing" w:semiHidden="0" w:uiPriority="1" w:unhideWhenUsed="0" w:qFormat="1"/>
-    <w:lsdException w:name="Light Shading" w:semiHidden="0" w:uiPriority="60" w:unhideWhenUsed="0"/>
-    <w:lsdException w:name="Light List" w:semiHidden="0" w:uiPriority="61" w:unhideWhenUsed="0"/>
-    <w:lsdException w:name="Light Grid" w:semiHidden="0" w:uiPriority="62" w:unhideWhenUsed="0"/>
-    <w:lsdException w:name="Medium Shading 1" w:semiHidden="0" w:uiPriority="63" w:unhideWhenUsed="0"/>
-    <w:lsdException w:name="Medium Shading 2" w:semiHidden="0" w:uiPriority="64" w:unhideWhenUsed="0"/>
-    <w:lsdException w:name="Medium List 1" w:semiHidden="0" w:uiPriority="65" w:unhideWhenUsed="0"/>
-    <w:lsdException w:name="Medium List 2" w:semiHidden="0" w:uiPriority="66" w:unhideWhenUsed="0"/>
-    <w:lsdException w:name="Medium Grid 1" w:semiHidden="0" w:uiPriority="67" w:unhideWhenUsed="0"/>
-    <w:lsdException w:name="Medium Grid 2" w:semiHidden="0" w:uiPriority="68" w:unhideWhenUsed="0"/>
-    <w:lsdException w:name="Medium Grid 3" w:semiHidden="0" w:uiPriority="69" w:unhideWhenUsed="0"/>
-    <w:lsdException w:name="Dark List" w:semiHidden="0" w:uiPriority="70" w:unhideWhenUsed="0"/>
-    <w:lsdException w:name="Colorful Shading" w:semiHidden="0" w:uiPriority="71" w:unhideWhenUsed="0"/>
-    <w:lsdException w:name="Colorful List" w:semiHidden="0" w:uiPriority="72" w:unhideWhenUsed="0"/>
-    <w:lsdException w:name="Colorful Grid" w:semiHidden="0" w:uiPriority="73" w:unhideWhenUsed="0"/>
-    <w:lsdException w:name="Light Shading Accent 1" w:semiHidden="0" w:uiPriority="60" w:unhideWhenUsed="0"/>
-    <w:lsdException w:name="Light List Accent 1" w:semiHidden="0" w:uiPriority="61" w:unhideWhenUsed="0"/>
-    <w:lsdException w:name="Light Grid Accent 1" w:semiHidden="0" w:uiPriority="62" w:unhideWhenUsed="0"/>
-    <w:lsdException w:name="Medium Shading 1 Accent 1" w:semiHidden="0" w:uiPriority="63" w:unhideWhenUsed="0"/>
-    <w:lsdException w:name="Medium Shading 2 Accent 1" w:semiHidden="0" w:uiPriority="64" w:unhideWhenUsed="0"/>
-    <w:lsdException w:name="Medium List 1 Accent 1" w:semiHidden="0" w:uiPriority="65" w:unhideWhenUsed="0"/>
-    <w:lsdException w:name="Revision" w:unhideWhenUsed="0"/>
-    <w:lsdException w:name="List Paragraph" w:semiHidden="0" w:uiPriority="34" w:unhideWhenUsed="0" w:qFormat="1"/>
-    <w:lsdException w:name="Quote" w:semiHidden="0" w:uiPriority="29" w:unhideWhenUsed="0" w:qFormat="1"/>
-    <w:lsdException w:name="Intense Quote" w:semiHidden="0" w:uiPriority="30" w:unhideWhenUsed="0" w:qFormat="1"/>
-    <w:lsdException w:name="Medium List 2 Accent 1" w:semiHidden="0" w:uiPriority="66" w:unhideWhenUsed="0"/>
-    <w:lsdException w:name="Medium Grid 1 Accent 1" w:semiHidden="0" w:uiPriority="67" w:unhideWhenUsed="0"/>
-    <w:lsdException w:name="Medium Grid 2 Accent 1" w:semiHidden="0" w:uiPriority="68" w:unhideWhenUsed="0"/>
-    <w:lsdException w:name="Medium Grid 3 Accent 1" w:semiHidden="0" w:uiPriority="69" w:unhideWhenUsed="0"/>
-    <w:lsdException w:name="Dark List Accent 1" w:semiHidden="0" w:uiPriority="70" w:unhideWhenUsed="0"/>
-    <w:lsdException w:name="Colorful Shading Accent 1" w:semiHidden="0" w:uiPriority="71" w:unhideWhenUsed="0"/>
-    <w:lsdException w:name="Colorful List Accent 1" w:semiHidden="0" w:uiPriority="72" w:unhideWhenUsed="0"/>
-    <w:lsdException w:name="Colorful Grid Accent 1" w:semiHidden="0" w:uiPriority="73" w:unhideWhenUsed="0"/>
-    <w:lsdException w:name="Light Shading Accent 2" w:semiHidden="0" w:uiPriority="60" w:unhideWhenUsed="0"/>
-    <w:lsdException w:name="Light List Accent 2" w:semiHidden="0" w:uiPriority="61" w:unhideWhenUsed="0"/>
-    <w:lsdException w:name="Light Grid Accent 2" w:semiHidden="0" w:uiPriority="62" w:unhideWhenUsed="0"/>
-    <w:lsdException w:name="Medium Shading 1 Accent 2" w:semiHidden="0" w:uiPriority="63" w:unhideWhenUsed="0"/>
-    <w:lsdException w:name="Medium Shading 2 Accent 2" w:semiHidden="0" w:uiPriority="64" w:unhideWhenUsed="0"/>
-    <w:lsdException w:name="Medium List 1 Accent 2" w:semiHidden="0" w:uiPriority="65" w:unhideWhenUsed="0"/>
-    <w:lsdException w:name="Medium List 2 Accent 2" w:semiHidden="0" w:uiPriority="66" w:unhideWhenUsed="0"/>
-    <w:lsdException w:name="Medium Grid 1 Accent 2" w:semiHidden="0" w:uiPriority="67" w:unhideWhenUsed="0"/>
-    <w:lsdException w:name="Medium Grid 2 Accent 2" w:semiHidden="0" w:uiPriority="68" w:unhideWhenUsed="0"/>
-    <w:lsdException w:name="Medium Grid 3 Accent 2" w:semiHidden="0" w:uiPriority="69" w:unhideWhenUsed="0"/>
-    <w:lsdException w:name="Dark List Accent 2" w:semiHidden="0" w:uiPriority="70" w:unhideWhenUsed="0"/>
-    <w:lsdException w:name="Colorful Shading Accent 2" w:semiHidden="0" w:uiPriority="71" w:unhideWhenUsed="0"/>
-    <w:lsdException w:name="Colorful List Accent 2" w:semiHidden="0" w:uiPriority="72" w:unhideWhenUsed="0"/>
-    <w:lsdException w:name="Colorful Grid Accent 2" w:semiHidden="0" w:uiPriority="73" w:unhideWhenUsed="0"/>
-    <w:lsdException w:name="Light Shading Accent 3" w:semiHidden="0" w:uiPriority="60" w:unhideWhenUsed="0"/>
-    <w:lsdException w:name="Light List Accent 3" w:semiHidden="0" w:uiPriority="61" w:unhideWhenUsed="0"/>
-    <w:lsdException w:name="Light Grid Accent 3" w:semiHidden="0" w:uiPriority="62" w:unhideWhenUsed="0"/>
-    <w:lsdException w:name="Medium Shading 1 Accent 3" w:semiHidden="0" w:uiPriority="63" w:unhideWhenUsed="0"/>
-    <w:lsdException w:name="Medium Shading 2 Accent 3" w:semiHidden="0" w:uiPriority="64" w:unhideWhenUsed="0"/>
-    <w:lsdException w:name="Medium List 1 Accent 3" w:semiHidden="0" w:uiPriority="65" w:unhideWhenUsed="0"/>
-    <w:lsdException w:name="Medium List 2 Accent 3" w:semiHidden="0" w:uiPriority="66" w:unhideWhenUsed="0"/>
-    <w:lsdException w:name="Medium Grid 1 Accent 3" w:semiHidden="0" w:uiPriority="67" w:unhideWhenUsed="0"/>
-    <w:lsdException w:name="Medium Grid 2 Accent 3" w:semiHidden="0" w:uiPriority="68" w:unhideWhenUsed="0"/>
-    <w:lsdException w:name="Medium Grid 3 Accent 3" w:semiHidden="0" w:uiPriority="69" w:unhideWhenUsed="0"/>
-    <w:lsdException w:name="Dark List Accent 3" w:semiHidden="0" w:uiPriority="70" w:unhideWhenUsed="0"/>
-    <w:lsdException w:name="Colorful Shading Accent 3" w:semiHidden="0" w:uiPriority="71" w:unhideWhenUsed="0"/>
-    <w:lsdException w:name="Colorful List Accent 3" w:semiHidden="0" w:uiPriority="72" w:unhideWhenUsed="0"/>
-    <w:lsdException w:name="Colorful Grid Accent 3" w:semiHidden="0" w:uiPriority="73" w:unhideWhenUsed="0"/>
-    <w:lsdException w:name="Light Shading Accent 4" w:semiHidden="0" w:uiPriority="60" w:unhideWhenUsed="0"/>
-    <w:lsdException w:name="Light List Accent 4" w:semiHidden="0" w:uiPriority="61" w:unhideWhenUsed="0"/>
-    <w:lsdException w:name="Light Grid Accent 4" w:semiHidden="0" w:uiPriority="62" w:unhideWhenUsed="0"/>
-    <w:lsdException w:name="Medium Shading 1 Accent 4" w:semiHidden="0" w:uiPriority="63" w:unhideWhenUsed="0"/>
-    <w:lsdException w:name="Medium Shading 2 Accent 4" w:semiHidden="0" w:uiPriority="64" w:unhideWhenUsed="0"/>
-    <w:lsdException w:name="Medium List 1 Accent 4" w:semiHidden="0" w:uiPriority="65" w:unhideWhenUsed="0"/>
-    <w:lsdException w:name="Medium List 2 Accent 4" w:semiHidden="0" w:uiPriority="66" w:unhideWhenUsed="0"/>
-    <w:lsdException w:name="Medium Grid 1 Accent 4" w:semiHidden="0" w:uiPriority="67" w:unhideWhenUsed="0"/>
-    <w:lsdException w:name="Medium Grid 2 Accent 4" w:semiHidden="0" w:uiPriority="68" w:unhideWhenUsed="0"/>
-    <w:lsdException w:name="Medium Grid 3 Accent 4" w:semiHidden="0" w:uiPriority="69" w:unhideWhenUsed="0"/>
-    <w:lsdException w:name="Dark List Accent 4" w:semiHidden="0" w:uiPriority="70" w:unhideWhenUsed="0"/>
-    <w:lsdException w:name="Colorful Shading Accent 4" w:semiHidden="0" w:uiPriority="71" w:unhideWhenUsed="0"/>
-    <w:lsdException w:name="Colorful List Accent 4" w:semiHidden="0" w:uiPriority="72" w:unhideWhenUsed="0"/>
-    <w:lsdException w:name="Colorful Grid Accent 4" w:semiHidden="0" w:uiPriority="73" w:unhideWhenUsed="0"/>
-    <w:lsdException w:name="Light Shading Accent 5" w:semiHidden="0" w:uiPriority="60" w:unhideWhenUsed="0"/>
-    <w:lsdException w:name="Light List Accent 5" w:semiHidden="0" w:uiPriority="61" w:unhideWhenUsed="0"/>
-    <w:lsdException w:name="Light Grid Accent 5" w:semiHidden="0" w:uiPriority="62" w:unhideWhenUsed="0"/>
-    <w:lsdException w:name="Medium Shading 1 Accent 5" w:semiHidden="0" w:uiPriority="63" w:unhideWhenUsed="0"/>
-    <w:lsdException w:name="Medium Shading 2 Accent 5" w:semiHidden="0" w:uiPriority="64" w:unhideWhenUsed="0"/>
-    <w:lsdException w:name="Medium List 1 Accent 5" w:semiHidden="0" w:uiPriority="65" w:unhideWhenUsed="0"/>
-    <w:lsdException w:name="Medium List 2 Accent 5" w:semiHidden="0" w:uiPriority="66" w:unhideWhenUsed="0"/>
-    <w:lsdException w:name="Medium Grid 1 Accent 5" w:semiHidden="0" w:uiPriority="67" w:unhideWhenUsed="0"/>
-    <w:lsdException w:name="Medium Grid 2 Accent 5" w:semiHidden="0" w:uiPriority="68" w:unhideWhenUsed="0"/>
-    <w:lsdException w:name="Medium Grid 3 Accent 5" w:semiHidden="0" w:uiPriority="69" w:unhideWhenUsed="0"/>
-    <w:lsdException w:name="Dark List Accent 5" w:semiHidden="0" w:uiPriority="70" w:unhideWhenUsed="0"/>
-    <w:lsdException w:name="Colorful Shading Accent 5" w:semiHidden="0" w:uiPriority="71" w:unhideWhenUsed="0"/>
-    <w:lsdException w:name="Colorful List Accent 5" w:semiHidden="0" w:uiPriority="72" w:unhideWhenUsed="0"/>
-    <w:lsdException w:name="Colorful Grid Accent 5" w:semiHidden="0" w:uiPriority="73" w:unhideWhenUsed="0"/>
-    <w:lsdException w:name="Light Shading Accent 6" w:semiHidden="0" w:uiPriority="60" w:unhideWhenUsed="0"/>
-    <w:lsdException w:name="Light List Accent 6" w:semiHidden="0" w:uiPriority="61" w:unhideWhenUsed="0"/>
-    <w:lsdException w:name="Light Grid Accent 6" w:semiHidden="0" w:uiPriority="62" w:unhideWhenUsed="0"/>
-    <w:lsdException w:name="Medium Shading 1 Accent 6" w:semiHidden="0" w:uiPriority="63" w:unhideWhenUsed="0"/>
-    <w:lsdException w:name="Medium Shading 2 Accent 6" w:semiHidden="0" w:uiPriority="64" w:unhideWhenUsed="0"/>
-    <w:lsdException w:name="Medium List 1 Accent 6" w:semiHidden="0" w:uiPriority="65" w:unhideWhenUsed="0"/>
-    <w:lsdException w:name="Medium List 2 Accent 6" w:semiHidden="0" w:uiPriority="66" w:unhideWhenUsed="0"/>
-    <w:lsdException w:name="Medium Grid 1 Accent 6" w:semiHidden="0" w:uiPriority="67" w:unhideWhenUsed="0"/>
-    <w:lsdException w:name="Medium Grid 2 Accent 6" w:semiHidden="0" w:uiPriority="68" w:unhideWhenUsed="0"/>
-    <w:lsdException w:name="Medium Grid 3 Accent 6" w:semiHidden="0" w:uiPriority="69" w:unhideWhenUsed="0"/>
-    <w:lsdException w:name="Dark List Accent 6" w:semiHidden="0" w:uiPriority="70" w:unhideWhenUsed="0"/>
-    <w:lsdException w:name="Colorful Shading Accent 6" w:semiHidden="0" w:uiPriority="71" w:unhideWhenUsed="0"/>
-    <w:lsdException w:name="Colorful List Accent 6" w:semiHidden="0" w:uiPriority="72" w:unhideWhenUsed="0"/>
-    <w:lsdException w:name="Colorful Grid Accent 6" w:semiHidden="0" w:uiPriority="73" w:unhideWhenUsed="0"/>
-    <w:lsdException w:name="Subtle Emphasis" w:semiHidden="0" w:uiPriority="19" w:unhideWhenUsed="0" w:qFormat="1"/>
-    <w:lsdException w:name="Intense Emphasis" w:semiHidden="0" w:uiPriority="21" w:unhideWhenUsed="0" w:qFormat="1"/>
-    <w:lsdException w:name="Subtle Reference" w:semiHidden="0" w:uiPriority="31" w:unhideWhenUsed="0" w:qFormat="1"/>
-    <w:lsdException w:name="Intense Reference" w:semiHidden="0" w:uiPriority="32" w:unhideWhenUsed="0" w:qFormat="1"/>
-    <w:lsdException w:name="Book Title" w:semiHidden="0" w:uiPriority="33" w:unhideWhenUsed="0" w:qFormat="1"/>
-    <w:lsdException w:name="Bibliography" w:uiPriority="37"/>
-    <w:lsdException w:name="TOC Heading" w:uiPriority="39" w:qFormat="1"/>
+  <w:latentStyles w:defLockedState="0" w:defUIPriority="99" w:defSemiHidden="0" w:defUnhideWhenUsed="0" w:defQFormat="0" w:count="376">
+    <w:lsdException w:name="Normal" w:uiPriority="0" w:qFormat="1"/>
+    <w:lsdException w:name="heading 1" w:uiPriority="9" w:qFormat="1"/>
+    <w:lsdException w:name="heading 2" w:semiHidden="1" w:uiPriority="9" w:unhideWhenUsed="1" w:qFormat="1"/>
+    <w:lsdException w:name="heading 3" w:semiHidden="1" w:uiPriority="9" w:unhideWhenUsed="1" w:qFormat="1"/>
+    <w:lsdException w:name="heading 4" w:semiHidden="1" w:uiPriority="9" w:unhideWhenUsed="1" w:qFormat="1"/>
+    <w:lsdException w:name="heading 5" w:semiHidden="1" w:uiPriority="9" w:unhideWhenUsed="1" w:qFormat="1"/>
+    <w:lsdException w:name="heading 6" w:semiHidden="1" w:uiPriority="9" w:unhideWhenUsed="1" w:qFormat="1"/>
+    <w:lsdException w:name="heading 7" w:semiHidden="1" w:uiPriority="9" w:unhideWhenUsed="1" w:qFormat="1"/>
+    <w:lsdException w:name="heading 8" w:semiHidden="1" w:uiPriority="9" w:unhideWhenUsed="1" w:qFormat="1"/>
+    <w:lsdException w:name="heading 9" w:semiHidden="1" w:uiPriority="9" w:unhideWhenUsed="1" w:qFormat="1"/>
+    <w:lsdException w:name="index 1" w:semiHidden="1" w:unhideWhenUsed="1"/>
+    <w:lsdException w:name="index 2" w:semiHidden="1" w:unhideWhenUsed="1"/>
+    <w:lsdException w:name="index 3" w:semiHidden="1" w:unhideWhenUsed="1"/>
+    <w:lsdException w:name="index 4" w:semiHidden="1" w:unhideWhenUsed="1"/>
+    <w:lsdException w:name="index 5" w:semiHidden="1" w:unhideWhenUsed="1"/>
+    <w:lsdException w:name="index 6" w:semiHidden="1" w:unhideWhenUsed="1"/>
+    <w:lsdException w:name="index 7" w:semiHidden="1" w:unhideWhenUsed="1"/>
+    <w:lsdException w:name="index 8" w:semiHidden="1" w:unhideWhenUsed="1"/>
+    <w:lsdException w:name="index 9" w:semiHidden="1" w:unhideWhenUsed="1"/>
+    <w:lsdException w:name="toc 1" w:semiHidden="1" w:uiPriority="39" w:unhideWhenUsed="1"/>
+    <w:lsdException w:name="toc 2" w:semiHidden="1" w:uiPriority="39" w:unhideWhenUsed="1"/>
+    <w:lsdException w:name="toc 3" w:semiHidden="1" w:uiPriority="39" w:unhideWhenUsed="1"/>
+    <w:lsdException w:name="toc 4" w:semiHidden="1" w:uiPriority="39" w:unhideWhenUsed="1"/>
+    <w:lsdException w:name="toc 5" w:semiHidden="1" w:uiPriority="39" w:unhideWhenUsed="1"/>
+    <w:lsdException w:name="toc 6" w:semiHidden="1" w:uiPriority="39" w:unhideWhenUsed="1"/>
+    <w:lsdException w:name="toc 7" w:semiHidden="1" w:uiPriority="39" w:unhideWhenUsed="1"/>
+    <w:lsdException w:name="toc 8" w:semiHidden="1" w:uiPriority="39" w:unhideWhenUsed="1"/>
+    <w:lsdException w:name="toc 9" w:semiHidden="1" w:uiPriority="39" w:unhideWhenUsed="1"/>
+    <w:lsdException w:name="Normal Indent" w:semiHidden="1" w:unhideWhenUsed="1"/>
+    <w:lsdException w:name="footnote text" w:semiHidden="1" w:unhideWhenUsed="1"/>
+    <w:lsdException w:name="annotation text" w:semiHidden="1" w:unhideWhenUsed="1"/>
+    <w:lsdException w:name="header" w:semiHidden="1" w:unhideWhenUsed="1"/>
+    <w:lsdException w:name="footer" w:semiHidden="1" w:unhideWhenUsed="1"/>
+    <w:lsdException w:name="index heading" w:semiHidden="1" w:unhideWhenUsed="1"/>
+    <w:lsdException w:name="caption" w:semiHidden="1" w:uiPriority="35" w:unhideWhenUsed="1" w:qFormat="1"/>
+    <w:lsdException w:name="table of figures" w:semiHidden="1" w:unhideWhenUsed="1"/>
+    <w:lsdException w:name="envelope address" w:semiHidden="1" w:unhideWhenUsed="1"/>
+    <w:lsdException w:name="envelope return" w:semiHidden="1" w:unhideWhenUsed="1"/>
+    <w:lsdException w:name="footnote reference" w:semiHidden="1" w:unhideWhenUsed="1"/>
+    <w:lsdException w:name="annotation reference" w:semiHidden="1" w:unhideWhenUsed="1"/>
+    <w:lsdException w:name="line number" w:semiHidden="1" w:unhideWhenUsed="1"/>
+    <w:lsdException w:name="page number" w:semiHidden="1" w:unhideWhenUsed="1"/>
+    <w:lsdException w:name="endnote reference" w:semiHidden="1" w:unhideWhenUsed="1"/>
+    <w:lsdException w:name="endnote text" w:semiHidden="1" w:unhideWhenUsed="1"/>
+    <w:lsdException w:name="table of authorities" w:semiHidden="1" w:unhideWhenUsed="1"/>
+    <w:lsdException w:name="macro" w:semiHidden="1" w:unhideWhenUsed="1"/>
+    <w:lsdException w:name="toa heading" w:semiHidden="1" w:unhideWhenUsed="1"/>
+    <w:lsdException w:name="List" w:semiHidden="1" w:unhideWhenUsed="1"/>
+    <w:lsdException w:name="List Bullet" w:semiHidden="1" w:unhideWhenUsed="1"/>
+    <w:lsdException w:name="List Number" w:semiHidden="1" w:unhideWhenUsed="1"/>
+    <w:lsdException w:name="List 2" w:semiHidden="1" w:unhideWhenUsed="1"/>
+    <w:lsdException w:name="List 3" w:semiHidden="1" w:unhideWhenUsed="1"/>
+    <w:lsdException w:name="List 4" w:semiHidden="1" w:unhideWhenUsed="1"/>
+    <w:lsdException w:name="List 5" w:semiHidden="1" w:unhideWhenUsed="1"/>
+    <w:lsdException w:name="List Bullet 2" w:semiHidden="1" w:unhideWhenUsed="1"/>
+    <w:lsdException w:name="List Bullet 3" w:semiHidden="1" w:unhideWhenUsed="1"/>
+    <w:lsdException w:name="List Bullet 4" w:semiHidden="1" w:unhideWhenUsed="1"/>
+    <w:lsdException w:name="List Bullet 5" w:semiHidden="1" w:unhideWhenUsed="1"/>
+    <w:lsdException w:name="List Number 2" w:semiHidden="1" w:unhideWhenUsed="1"/>
+    <w:lsdException w:name="List Number 3" w:semiHidden="1" w:unhideWhenUsed="1"/>
+    <w:lsdException w:name="List Number 4" w:semiHidden="1" w:unhideWhenUsed="1"/>
+    <w:lsdException w:name="List Number 5" w:semiHidden="1" w:unhideWhenUsed="1"/>
+    <w:lsdException w:name="Title" w:uiPriority="10" w:qFormat="1"/>
+    <w:lsdException w:name="Closing" w:semiHidden="1" w:unhideWhenUsed="1"/>
+    <w:lsdException w:name="Signature" w:semiHidden="1" w:unhideWhenUsed="1"/>
+    <w:lsdException w:name="Default Paragraph Font" w:semiHidden="1" w:uiPriority="1" w:unhideWhenUsed="1"/>
+    <w:lsdException w:name="Body Text" w:semiHidden="1" w:unhideWhenUsed="1"/>
+    <w:lsdException w:name="Body Text Indent" w:semiHidden="1" w:unhideWhenUsed="1"/>
+    <w:lsdException w:name="List Continue" w:semiHidden="1" w:unhideWhenUsed="1"/>
+    <w:lsdException w:name="List Continue 2" w:semiHidden="1" w:unhideWhenUsed="1"/>
+    <w:lsdException w:name="List Continue 3" w:semiHidden="1" w:unhideWhenUsed="1"/>
+    <w:lsdException w:name="List Continue 4" w:semiHidden="1" w:unhideWhenUsed="1"/>
+    <w:lsdException w:name="List Continue 5" w:semiHidden="1" w:unhideWhenUsed="1"/>
+    <w:lsdException w:name="Message Header" w:semiHidden="1" w:unhideWhenUsed="1"/>
+    <w:lsdException w:name="Subtitle" w:uiPriority="11" w:qFormat="1"/>
+    <w:lsdException w:name="Salutation" w:semiHidden="1" w:unhideWhenUsed="1"/>
+    <w:lsdException w:name="Date" w:semiHidden="1" w:unhideWhenUsed="1"/>
+    <w:lsdException w:name="Body Text First Indent" w:semiHidden="1" w:unhideWhenUsed="1"/>
+    <w:lsdException w:name="Body Text First Indent 2" w:semiHidden="1" w:unhideWhenUsed="1"/>
+    <w:lsdException w:name="Note Heading" w:semiHidden="1" w:unhideWhenUsed="1"/>
+    <w:lsdException w:name="Body Text 2" w:semiHidden="1" w:unhideWhenUsed="1"/>
+    <w:lsdException w:name="Body Text 3" w:semiHidden="1" w:unhideWhenUsed="1"/>
+    <w:lsdException w:name="Body Text Indent 2" w:semiHidden="1" w:unhideWhenUsed="1"/>
+    <w:lsdException w:name="Body Text Indent 3" w:semiHidden="1" w:unhideWhenUsed="1"/>
+    <w:lsdException w:name="Block Text" w:semiHidden="1" w:unhideWhenUsed="1"/>
+    <w:lsdException w:name="Hyperlink" w:semiHidden="1" w:unhideWhenUsed="1"/>
+    <w:lsdException w:name="FollowedHyperlink" w:semiHidden="1" w:unhideWhenUsed="1"/>
+    <w:lsdException w:name="Strong" w:uiPriority="22" w:qFormat="1"/>
+    <w:lsdException w:name="Emphasis" w:uiPriority="20" w:qFormat="1"/>
+    <w:lsdException w:name="Document Map" w:semiHidden="1" w:unhideWhenUsed="1"/>
+    <w:lsdException w:name="Plain Text" w:semiHidden="1" w:unhideWhenUsed="1"/>
+    <w:lsdException w:name="E-mail Signature" w:semiHidden="1" w:unhideWhenUsed="1"/>
+    <w:lsdException w:name="HTML Top of Form" w:semiHidden="1" w:unhideWhenUsed="1"/>
+    <w:lsdException w:name="HTML Bottom of Form" w:semiHidden="1" w:unhideWhenUsed="1"/>
+    <w:lsdException w:name="Normal (Web)" w:semiHidden="1" w:unhideWhenUsed="1"/>
+    <w:lsdException w:name="HTML Acronym" w:semiHidden="1" w:unhideWhenUsed="1"/>
+    <w:lsdException w:name="HTML Address" w:semiHidden="1" w:unhideWhenUsed="1"/>
+    <w:lsdException w:name="HTML Cite" w:semiHidden="1" w:unhideWhenUsed="1"/>
+    <w:lsdException w:name="HTML Code" w:semiHidden="1" w:unhideWhenUsed="1"/>
+    <w:lsdException w:name="HTML Definition" w:semiHidden="1" w:unhideWhenUsed="1"/>
+    <w:lsdException w:name="HTML Keyboard" w:semiHidden="1" w:unhideWhenUsed="1"/>
+    <w:lsdException w:name="HTML Preformatted" w:semiHidden="1" w:unhideWhenUsed="1"/>
+    <w:lsdException w:name="HTML Sample" w:semiHidden="1" w:unhideWhenUsed="1"/>
+    <w:lsdException w:name="HTML Typewriter" w:semiHidden="1" w:unhideWhenUsed="1"/>
+    <w:lsdException w:name="HTML Variable" w:semiHidden="1" w:unhideWhenUsed="1"/>
+    <w:lsdException w:name="Normal Table" w:semiHidden="1" w:unhideWhenUsed="1"/>
+    <w:lsdException w:name="annotation subject" w:semiHidden="1" w:unhideWhenUsed="1"/>
+    <w:lsdException w:name="No List" w:semiHidden="1" w:unhideWhenUsed="1"/>
+    <w:lsdException w:name="Outline List 1" w:semiHidden="1" w:unhideWhenUsed="1"/>
+    <w:lsdException w:name="Outline List 2" w:semiHidden="1" w:unhideWhenUsed="1"/>
+    <w:lsdException w:name="Outline List 3" w:semiHidden="1" w:unhideWhenUsed="1"/>
+    <w:lsdException w:name="Table Simple 1" w:semiHidden="1" w:unhideWhenUsed="1"/>
+    <w:lsdException w:name="Table Simple 2" w:semiHidden="1" w:unhideWhenUsed="1"/>
+    <w:lsdException w:name="Table Simple 3" w:semiHidden="1" w:unhideWhenUsed="1"/>
+    <w:lsdException w:name="Table Classic 1" w:semiHidden="1" w:unhideWhenUsed="1"/>
+    <w:lsdException w:name="Table Classic 2" w:semiHidden="1" w:unhideWhenUsed="1"/>
+    <w:lsdException w:name="Table Classic 3" w:semiHidden="1" w:unhideWhenUsed="1"/>
+    <w:lsdException w:name="Table Classic 4" w:semiHidden="1" w:unhideWhenUsed="1"/>
+    <w:lsdException w:name="Table Colorful 1" w:semiHidden="1" w:unhideWhenUsed="1"/>
+    <w:lsdException w:name="Table Colorful 2" w:semiHidden="1" w:unhideWhenUsed="1"/>
+    <w:lsdException w:name="Table Colorful 3" w:semiHidden="1" w:unhideWhenUsed="1"/>
+    <w:lsdException w:name="Table Columns 1" w:semiHidden="1" w:unhideWhenUsed="1"/>
+    <w:lsdException w:name="Table Columns 2" w:semiHidden="1" w:unhideWhenUsed="1"/>
+    <w:lsdException w:name="Table Columns 3" w:semiHidden="1" w:unhideWhenUsed="1"/>
+    <w:lsdException w:name="Table Columns 4" w:semiHidden="1" w:unhideWhenUsed="1"/>
+    <w:lsdException w:name="Table Columns 5" w:semiHidden="1" w:unhideWhenUsed="1"/>
+    <w:lsdException w:name="Table Grid 1" w:semiHidden="1" w:unhideWhenUsed="1"/>
+    <w:lsdException w:name="Table Grid 2" w:semiHidden="1" w:unhideWhenUsed="1"/>
+    <w:lsdException w:name="Table Grid 3" w:semiHidden="1" w:unhideWhenUsed="1"/>
+    <w:lsdException w:name="Table Grid 4" w:semiHidden="1" w:unhideWhenUsed="1"/>
+    <w:lsdException w:name="Table Grid 5" w:semiHidden="1" w:unhideWhenUsed="1"/>
+    <w:lsdException w:name="Table Grid 6" w:semiHidden="1" w:unhideWhenUsed="1"/>
+    <w:lsdException w:name="Table Grid 7" w:semiHidden="1" w:unhideWhenUsed="1"/>
+    <w:lsdException w:name="Table Grid 8" w:semiHidden="1" w:unhideWhenUsed="1"/>
+    <w:lsdException w:name="Table List 1" w:semiHidden="1" w:unhideWhenUsed="1"/>
+    <w:lsdException w:name="Table List 2" w:semiHidden="1" w:unhideWhenUsed="1"/>
+    <w:lsdException w:name="Table List 3" w:semiHidden="1" w:unhideWhenUsed="1"/>
+    <w:lsdException w:name="Table List 4" w:semiHidden="1" w:unhideWhenUsed="1"/>
+    <w:lsdException w:name="Table List 5" w:semiHidden="1" w:unhideWhenUsed="1"/>
+    <w:lsdException w:name="Table List 6" w:semiHidden="1" w:unhideWhenUsed="1"/>
+    <w:lsdException w:name="Table List 7" w:semiHidden="1" w:unhideWhenUsed="1"/>
+    <w:lsdException w:name="Table List 8" w:semiHidden="1" w:unhideWhenUsed="1"/>
+    <w:lsdException w:name="Table 3D effects 1" w:semiHidden="1" w:unhideWhenUsed="1"/>
+    <w:lsdException w:name="Table 3D effects 2" w:semiHidden="1" w:unhideWhenUsed="1"/>
+    <w:lsdException w:name="Table 3D effects 3" w:semiHidden="1" w:unhideWhenUsed="1"/>
+    <w:lsdException w:name="Table Contemporary" w:semiHidden="1" w:unhideWhenUsed="1"/>
+    <w:lsdException w:name="Table Elegant" w:semiHidden="1" w:unhideWhenUsed="1"/>
+    <w:lsdException w:name="Table Professional" w:semiHidden="1" w:unhideWhenUsed="1"/>
+    <w:lsdException w:name="Table Subtle 1" w:semiHidden="1" w:unhideWhenUsed="1"/>
+    <w:lsdException w:name="Table Subtle 2" w:semiHidden="1" w:unhideWhenUsed="1"/>
+    <w:lsdException w:name="Table Web 1" w:semiHidden="1" w:unhideWhenUsed="1"/>
+    <w:lsdException w:name="Table Web 2" w:semiHidden="1" w:unhideWhenUsed="1"/>
+    <w:lsdException w:name="Table Web 3" w:semiHidden="1" w:unhideWhenUsed="1"/>
+    <w:lsdException w:name="Balloon Text" w:semiHidden="1" w:unhideWhenUsed="1"/>
+    <w:lsdException w:name="Table Grid" w:uiPriority="59"/>
+    <w:lsdException w:name="Table Theme" w:semiHidden="1" w:unhideWhenUsed="1"/>
+    <w:lsdException w:name="Placeholder Text" w:semiHidden="1"/>
+    <w:lsdException w:name="No Spacing" w:uiPriority="1" w:qFormat="1"/>
+    <w:lsdException w:name="Light Shading" w:uiPriority="60"/>
+    <w:lsdException w:name="Light List" w:uiPriority="61"/>
+    <w:lsdException w:name="Light Grid" w:uiPriority="62"/>
+    <w:lsdException w:name="Medium Shading 1" w:uiPriority="63"/>
+    <w:lsdException w:name="Medium Shading 2" w:uiPriority="64"/>
+    <w:lsdException w:name="Medium List 1" w:uiPriority="65"/>
+    <w:lsdException w:name="Medium List 2" w:uiPriority="66"/>
+    <w:lsdException w:name="Medium Grid 1" w:uiPriority="67"/>
+    <w:lsdException w:name="Medium Grid 2" w:uiPriority="68"/>
+    <w:lsdException w:name="Medium Grid 3" w:uiPriority="69"/>
+    <w:lsdException w:name="Dark List" w:uiPriority="70"/>
+    <w:lsdException w:name="Colorful Shading" w:uiPriority="71"/>
+    <w:lsdException w:name="Colorful List" w:uiPriority="72"/>
+    <w:lsdException w:name="Colorful Grid" w:uiPriority="73"/>
+    <w:lsdException w:name="Light Shading Accent 1" w:uiPriority="60"/>
+    <w:lsdException w:name="Light List Accent 1" w:uiPriority="61"/>
+    <w:lsdException w:name="Light Grid Accent 1" w:uiPriority="62"/>
+    <w:lsdException w:name="Medium Shading 1 Accent 1" w:uiPriority="63"/>
+    <w:lsdException w:name="Medium Shading 2 Accent 1" w:uiPriority="64"/>
+    <w:lsdException w:name="Medium List 1 Accent 1" w:uiPriority="65"/>
+    <w:lsdException w:name="Revision" w:semiHidden="1"/>
+    <w:lsdException w:name="List Paragraph" w:uiPriority="34" w:qFormat="1"/>
+    <w:lsdException w:name="Quote" w:uiPriority="29" w:qFormat="1"/>
+    <w:lsdException w:name="Intense Quote" w:uiPriority="30" w:qFormat="1"/>
+    <w:lsdException w:name="Medium List 2 Accent 1" w:uiPriority="66"/>
+    <w:lsdException w:name="Medium Grid 1 Accent 1" w:uiPriority="67"/>
+    <w:lsdException w:name="Medium Grid 2 Accent 1" w:uiPriority="68"/>
+    <w:lsdException w:name="Medium Grid 3 Accent 1" w:uiPriority="69"/>
+    <w:lsdException w:name="Dark List Accent 1" w:uiPriority="70"/>
+    <w:lsdException w:name="Colorful Shading Accent 1" w:uiPriority="71"/>
+    <w:lsdException w:name="Colorful List Accent 1" w:uiPriority="72"/>
+    <w:lsdException w:name="Colorful Grid Accent 1" w:uiPriority="73"/>
+    <w:lsdException w:name="Light Shading Accent 2" w:uiPriority="60"/>
+    <w:lsdException w:name="Light List Accent 2" w:uiPriority="61"/>
+    <w:lsdException w:name="Light Grid Accent 2" w:uiPriority="62"/>
+    <w:lsdException w:name="Medium Shading 1 Accent 2" w:uiPriority="63"/>
+    <w:lsdException w:name="Medium Shading 2 Accent 2" w:uiPriority="64"/>
+    <w:lsdException w:name="Medium List 1 Accent 2" w:uiPriority="65"/>
+    <w:lsdException w:name="Medium List 2 Accent 2" w:uiPriority="66"/>
+    <w:lsdException w:name="Medium Grid 1 Accent 2" w:uiPriority="67"/>
+    <w:lsdException w:name="Medium Grid 2 Accent 2" w:uiPriority="68"/>
+    <w:lsdException w:name="Medium Grid 3 Accent 2" w:uiPriority="69"/>
+    <w:lsdException w:name="Dark List Accent 2" w:uiPriority="70"/>
+    <w:lsdException w:name="Colorful Shading Accent 2" w:uiPriority="71"/>
+    <w:lsdException w:name="Colorful List Accent 2" w:uiPriority="72"/>
+    <w:lsdException w:name="Colorful Grid Accent 2" w:uiPriority="73"/>
+    <w:lsdException w:name="Light Shading Accent 3" w:uiPriority="60"/>
+    <w:lsdException w:name="Light List Accent 3" w:uiPriority="61"/>
+    <w:lsdException w:name="Light Grid Accent 3" w:uiPriority="62"/>
+    <w:lsdException w:name="Medium Shading 1 Accent 3" w:uiPriority="63"/>
+    <w:lsdException w:name="Medium Shading 2 Accent 3" w:uiPriority="64"/>
+    <w:lsdException w:name="Medium List 1 Accent 3" w:uiPriority="65"/>
+    <w:lsdException w:name="Medium List 2 Accent 3" w:uiPriority="66"/>
+    <w:lsdException w:name="Medium Grid 1 Accent 3" w:uiPriority="67"/>
+    <w:lsdException w:name="Medium Grid 2 Accent 3" w:uiPriority="68"/>
+    <w:lsdException w:name="Medium Grid 3 Accent 3" w:uiPriority="69"/>
+    <w:lsdException w:name="Dark List Accent 3" w:uiPriority="70"/>
+    <w:lsdException w:name="Colorful Shading Accent 3" w:uiPriority="71"/>
+    <w:lsdException w:name="Colorful List Accent 3" w:uiPriority="72"/>
+    <w:lsdException w:name="Colorful Grid Accent 3" w:uiPriority="73"/>
+    <w:lsdException w:name="Light Shading Accent 4" w:uiPriority="60"/>
+    <w:lsdException w:name="Light List Accent 4" w:uiPriority="61"/>
+    <w:lsdException w:name="Light Grid Accent 4" w:uiPriority="62"/>
+    <w:lsdException w:name="Medium Shading 1 Accent 4" w:uiPriority="63"/>
+    <w:lsdException w:name="Medium Shading 2 Accent 4" w:uiPriority="64"/>
+    <w:lsdException w:name="Medium List 1 Accent 4" w:uiPriority="65"/>
+    <w:lsdException w:name="Medium List 2 Accent 4" w:uiPriority="66"/>
+    <w:lsdException w:name="Medium Grid 1 Accent 4" w:uiPriority="67"/>
+    <w:lsdException w:name="Medium Grid 2 Accent 4" w:uiPriority="68"/>
+    <w:lsdException w:name="Medium Grid 3 Accent 4" w:uiPriority="69"/>
+    <w:lsdException w:name="Dark List Accent 4" w:uiPriority="70"/>
+    <w:lsdException w:name="Colorful Shading Accent 4" w:uiPriority="71"/>
+    <w:lsdException w:name="Colorful List Accent 4" w:uiPriority="72"/>
+    <w:lsdException w:name="Colorful Grid Accent 4" w:uiPriority="73"/>
+    <w:lsdException w:name="Light Shading Accent 5" w:uiPriority="60"/>
+    <w:lsdException w:name="Light List Accent 5" w:uiPriority="61"/>
+    <w:lsdException w:name="Light Grid Accent 5" w:uiPriority="62"/>
+    <w:lsdException w:name="Medium Shading 1 Accent 5" w:uiPriority="63"/>
+    <w:lsdException w:name="Medium Shading 2 Accent 5" w:uiPriority="64"/>
+    <w:lsdException w:name="Medium List 1 Accent 5" w:uiPriority="65"/>
+    <w:lsdException w:name="Medium List 2 Accent 5" w:uiPriority="66"/>
+    <w:lsdException w:name="Medium Grid 1 Accent 5" w:uiPriority="67"/>
+    <w:lsdException w:name="Medium Grid 2 Accent 5" w:uiPriority="68"/>
+    <w:lsdException w:name="Medium Grid 3 Accent 5" w:uiPriority="69"/>
+    <w:lsdException w:name="Dark List Accent 5" w:uiPriority="70"/>
+    <w:lsdException w:name="Colorful Shading Accent 5" w:uiPriority="71"/>
+    <w:lsdException w:name="Colorful List Accent 5" w:uiPriority="72"/>
+    <w:lsdException w:name="Colorful Grid Accent 5" w:uiPriority="73"/>
+    <w:lsdException w:name="Light Shading Accent 6" w:uiPriority="60"/>
+    <w:lsdException w:name="Light List Accent 6" w:uiPriority="61"/>
+    <w:lsdException w:name="Light Grid Accent 6" w:uiPriority="62"/>
+    <w:lsdException w:name="Medium Shading 1 Accent 6" w:uiPriority="63"/>
+    <w:lsdException w:name="Medium Shading 2 Accent 6" w:uiPriority="64"/>
+    <w:lsdException w:name="Medium List 1 Accent 6" w:uiPriority="65"/>
+    <w:lsdException w:name="Medium List 2 Accent 6" w:uiPriority="66"/>
+    <w:lsdException w:name="Medium Grid 1 Accent 6" w:uiPriority="67"/>
+    <w:lsdException w:name="Medium Grid 2 Accent 6" w:uiPriority="68"/>
+    <w:lsdException w:name="Medium Grid 3 Accent 6" w:uiPriority="69"/>
+    <w:lsdException w:name="Dark List Accent 6" w:uiPriority="70"/>
+    <w:lsdException w:name="Colorful Shading Accent 6" w:uiPriority="71"/>
+    <w:lsdException w:name="Colorful List Accent 6" w:uiPriority="72"/>
+    <w:lsdException w:name="Colorful Grid Accent 6" w:uiPriority="73"/>
+    <w:lsdException w:name="Subtle Emphasis" w:uiPriority="19" w:qFormat="1"/>
+    <w:lsdException w:name="Intense Emphasis" w:uiPriority="21" w:qFormat="1"/>
+    <w:lsdException w:name="Subtle Reference" w:uiPriority="31" w:qFormat="1"/>
+    <w:lsdException w:name="Intense Reference" w:uiPriority="32" w:qFormat="1"/>
+    <w:lsdException w:name="Book Title" w:uiPriority="33" w:qFormat="1"/>
+    <w:lsdException w:name="Bibliography" w:semiHidden="1" w:uiPriority="37" w:unhideWhenUsed="1"/>
+    <w:lsdException w:name="TOC Heading" w:semiHidden="1" w:uiPriority="39" w:unhideWhenUsed="1" w:qFormat="1"/>
+    <w:lsdException w:name="Grid Table 4" w:uiPriority="49"/>
+    <w:lsdException w:name="Grid Table 5 Dark" w:uiPriority="50"/>
+    <w:lsdException w:name="Grid Table 6 Colorful" w:uiPriority="51"/>
+    <w:lsdException w:name="Grid Table 7 Colorful" w:uiPriority="52"/>
+    <w:lsdException w:name="Grid Table 1 Light Accent 1" w:uiPriority="46"/>
+    <w:lsdException w:name="Grid Table 2 Accent 1" w:uiPriority="47"/>
+    <w:lsdException w:name="Grid Table 3 Accent 1" w:uiPriority="48"/>
+    <w:lsdException w:name="Grid Table 4 Accent 1" w:uiPriority="49"/>
+    <w:lsdException w:name="Grid Table 5 Dark Accent 1" w:uiPriority="50"/>
+    <w:lsdException w:name="Grid Table 6 Colorful Accent 1" w:uiPriority="51"/>
+    <w:lsdException w:name="Grid Table 7 Colorful Accent 1" w:uiPriority="52"/>
+    <w:lsdException w:name="Grid Table 1 Light Accent 2" w:uiPriority="46"/>
+    <w:lsdException w:name="Grid Table 2 Accent 2" w:uiPriority="47"/>
+    <w:lsdException w:name="Grid Table 3 Accent 2" w:uiPriority="48"/>
+    <w:lsdException w:name="Grid Table 4 Accent 2" w:uiPriority="49"/>
+    <w:lsdException w:name="Grid Table 5 Dark Accent 2" w:uiPriority="50"/>
+    <w:lsdException w:name="Grid Table 6 Colorful Accent 2" w:uiPriority="51"/>
+    <w:lsdException w:name="Grid Table 7 Colorful Accent 2" w:uiPriority="52"/>
+    <w:lsdException w:name="Grid Table 1 Light Accent 3" w:uiPriority="46"/>
+    <w:lsdException w:name="Grid Table 2 Accent 3" w:uiPriority="47"/>
+    <w:lsdException w:name="Grid Table 3 Accent 3" w:uiPriority="48"/>
+    <w:lsdException w:name="Grid Table 4 Accent 3" w:uiPriority="49"/>
+    <w:lsdException w:name="Grid Table 5 Dark Accent 3" w:uiPriority="50"/>
+    <w:lsdException w:name="Grid Table 6 Colorful Accent 3" w:uiPriority="51"/>
+    <w:lsdException w:name="Grid Table 7 Colorful Accent 3" w:uiPriority="52"/>
+    <w:lsdException w:name="Grid Table 1 Light Accent 4" w:uiPriority="46"/>
+    <w:lsdException w:name="Grid Table 2 Accent 4" w:uiPriority="47"/>
+    <w:lsdException w:name="Grid Table 3 Accent 4" w:uiPriority="48"/>
+    <w:lsdException w:name="Grid Table 4 Accent 4" w:uiPriority="49"/>
+    <w:lsdException w:name="Grid Table 5 Dark Accent 4" w:uiPriority="50"/>
+    <w:lsdException w:name="Grid Table 6 Colorful Accent 4" w:uiPriority="51"/>
+    <w:lsdException w:name="Grid Table 7 Colorful Accent 4" w:uiPriority="52"/>
+    <w:lsdException w:name="Grid Table 1 Light Accent 5" w:uiPriority="46"/>
+    <w:lsdException w:name="Grid Table 2 Accent 5" w:uiPriority="47"/>
+    <w:lsdException w:name="Grid Table 3 Accent 5" w:uiPriority="48"/>
+    <w:lsdException w:name="Grid Table 4 Accent 5" w:uiPriority="49"/>
+    <w:lsdException w:name="Grid Table 5 Dark Accent 5" w:uiPriority="50"/>
+    <w:lsdException w:name="Grid Table 6 Colorful Accent 5" w:uiPriority="51"/>
+    <w:lsdException w:name="Grid Table 7 Colorful Accent 5" w:uiPriority="52"/>
+    <w:lsdException w:name="Grid Table 1 Light Accent 6" w:uiPriority="46"/>
+    <w:lsdException w:name="Grid Table 2 Accent 6" w:uiPriority="47"/>
+    <w:lsdException w:name="Grid Table 3 Accent 6" w:uiPriority="48"/>
+    <w:lsdException w:name="Grid Table 4 Accent 6" w:uiPriority="49"/>
+    <w:lsdException w:name="Grid Table 5 Dark Accent 6" w:uiPriority="50"/>
+    <w:lsdException w:name="Grid Table 6 Colorful Accent 6" w:uiPriority="51"/>
+    <w:lsdException w:name="Grid Table 7 Colorful Accent 6" w:uiPriority="52"/>
+    <w:lsdException w:name="List Table 1 Light" w:uiPriority="46"/>
+    <w:lsdException w:name="List Table 2" w:uiPriority="47"/>
+    <w:lsdException w:name="List Table 3" w:uiPriority="48"/>
+    <w:lsdException w:name="List Table 4" w:uiPriority="49"/>
+    <w:lsdException w:name="List Table 5 Dark" w:uiPriority="50"/>
+    <w:lsdException w:name="List Table 6 Colorful" w:uiPriority="51"/>
+    <w:lsdException w:name="List Table 7 Colorful" w:uiPriority="52"/>
+    <w:lsdException w:name="List Table 1 Light Accent 1" w:uiPriority="46"/>
+    <w:lsdException w:name="List Table 2 Accent 1" w:uiPriority="47"/>
+    <w:lsdException w:name="List Table 3 Accent 1" w:uiPriority="48"/>
+    <w:lsdException w:name="List Table 4 Accent 1" w:uiPriority="49"/>
+    <w:lsdException w:name="List Table 5 Dark Accent 1" w:uiPriority="50"/>
+    <w:lsdException w:name="List Table 6 Colorful Accent 1" w:uiPriority="51"/>
+    <w:lsdException w:name="List Table 7 Colorful Accent 1" w:uiPriority="52"/>
+    <w:lsdException w:name="List Table 1 Light Accent 2" w:uiPriority="46"/>
+    <w:lsdException w:name="List Table 2 Accent 2" w:uiPriority="47"/>
+    <w:lsdException w:name="List Table 3 Accent 2" w:uiPriority="48"/>
+    <w:lsdException w:name="List Table 4 Accent 2" w:uiPriority="49"/>
+    <w:lsdException w:name="List Table 5 Dark Accent 2" w:uiPriority="50"/>
+    <w:lsdException w:name="List Table 6 Colorful Accent 2" w:uiPriority="51"/>
+    <w:lsdException w:name="List Table 7 Colorful Accent 2" w:uiPriority="52"/>
+    <w:lsdException w:name="List Table 1 Light Accent 3" w:uiPriority="46"/>
+    <w:lsdException w:name="List Table 2 Accent 3" w:uiPriority="47"/>
+    <w:lsdException w:name="List Table 3 Accent 3" w:uiPriority="48"/>
+    <w:lsdException w:name="List Table 4 Accent 3" w:uiPriority="49"/>
+    <w:lsdException w:name="List Table 5 Dark Accent 3" w:uiPriority="50"/>
+    <w:lsdException w:name="List Table 6 Colorful Accent 3" w:uiPriority="51"/>
+    <w:lsdException w:name="List Table 7 Colorful Accent 3" w:uiPriority="52"/>
+    <w:lsdException w:name="List Table 1 Light Accent 4" w:uiPriority="46"/>
+    <w:lsdException w:name="List Table 2 Accent 4" w:uiPriority="47"/>
+    <w:lsdException w:name="List Table 3 Accent 4" w:uiPriority="48"/>
+    <w:lsdException w:name="List Table 4 Accent 4" w:uiPriority="49"/>
+    <w:lsdException w:name="List Table 5 Dark Accent 4" w:uiPriority="50"/>
+    <w:lsdException w:name="List Table 6 Colorful Accent 4" w:uiPriority="51"/>
+    <w:lsdException w:name="List Table 7 Colorful Accent 4" w:uiPriority="52"/>
+    <w:lsdException w:name="List Table 1 Light Accent 5" w:uiPriority="46"/>
+    <w:lsdException w:name="List Table 2 Accent 5" w:uiPriority="47"/>
+    <w:lsdException w:name="List Table 3 Accent 5" w:uiPriority="48"/>
+    <w:lsdException w:name="List Table 4 Accent 5" w:uiPriority="49"/>
+    <w:lsdException w:name="List Table 5 Dark Accent 5" w:uiPriority="50"/>
+    <w:lsdException w:name="List Table 6 Colorful Accent 5" w:uiPriority="51"/>
+    <w:lsdException w:name="List Table 7 Colorful Accent 5" w:uiPriority="52"/>
+    <w:lsdException w:name="List Table 1 Light Accent 6" w:uiPriority="46"/>
+    <w:lsdException w:name="List Table 2 Accent 6" w:uiPriority="47"/>
+    <w:lsdException w:name="List Table 3 Accent 6" w:uiPriority="48"/>
+    <w:lsdException w:name="List Table 4 Accent 6" w:uiPriority="49"/>
+    <w:lsdException w:name="List Table 5 Dark Accent 6" w:uiPriority="50"/>
+    <w:lsdException w:name="List Table 6 Colorful Accent 6" w:uiPriority="51"/>
+    <w:lsdException w:name="List Table 7 Colorful Accent 6" w:uiPriority="52"/>
+    <w:lsdException w:name="Mention" w:semiHidden="1" w:unhideWhenUsed="1"/>
+    <w:lsdException w:name="Smart Hyperlink" w:semiHidden="1" w:unhideWhenUsed="1"/>
+    <w:lsdException w:name="Hashtag" w:semiHidden="1" w:unhideWhenUsed="1"/>
+    <w:lsdException w:name="Unresolved Mention" w:semiHidden="1" w:unhideWhenUsed="1"/>
+    <w:lsdException w:name="Smart Link" w:semiHidden="1" w:unhideWhenUsed="1"/>
   </w:latentStyles>
   <w:style w:type="paragraph" w:default="1" w:styleId="Normal">
     <w:name w:val="Normal"/>
@@ -2041,6 +2597,7 @@
   <w:style w:type="character" w:default="1" w:styleId="DefaultParagraphFont">
     <w:name w:val="Default Paragraph Font"/>
     <w:uiPriority w:val="1"/>
+    <w:semiHidden/>
     <w:unhideWhenUsed/>
   </w:style>
   <w:style w:type="table" w:default="1" w:styleId="TableNormal">
@@ -2114,239 +2671,16 @@
       <w:u w:val="single"/>
     </w:rPr>
   </w:style>
-</w:styles>
-</file>
-
-<file path=word/stylesWithEffects.xml><?xml version="1.0" encoding="utf-8"?>
-<w:styles xmlns:wpc="http://schemas.microsoft.com/office/word/2010/wordprocessingCanvas" xmlns:mo="http://schemas.microsoft.com/office/mac/office/2008/main" xmlns:mc="http://schemas.openxmlformats.org/markup-compatibility/2006" xmlns:mv="urn:schemas-microsoft-com:mac:vml" xmlns:o="urn:schemas-microsoft-com:office:office" xmlns:r="http://schemas.openxmlformats.org/officeDocument/2006/relationships" xmlns:m="http://schemas.openxmlformats.org/officeDocument/2006/math" xmlns:v="urn:schemas-microsoft-com:vml" xmlns:wp14="http://schemas.microsoft.com/office/word/2010/wordprocessingDrawing" xmlns:wp="http://schemas.openxmlformats.org/drawingml/2006/wordprocessingDrawing" xmlns:w10="urn:schemas-microsoft-com:office:word" xmlns:w="http://schemas.openxmlformats.org/wordprocessingml/2006/main" xmlns:w14="http://schemas.microsoft.com/office/word/2010/wordml" xmlns:wpg="http://schemas.microsoft.com/office/word/2010/wordprocessingGroup" xmlns:wpi="http://schemas.microsoft.com/office/word/2010/wordprocessingInk" xmlns:wne="http://schemas.microsoft.com/office/word/2006/wordml" xmlns:wps="http://schemas.microsoft.com/office/word/2010/wordprocessingShape" mc:Ignorable="w14 wp14">
-  <w:docDefaults>
-    <w:rPrDefault>
-      <w:rPr>
-        <w:rFonts w:asciiTheme="minorHAnsi" w:eastAsiaTheme="minorEastAsia" w:hAnsiTheme="minorHAnsi" w:cstheme="minorBidi"/>
-        <w:sz w:val="24"/>
-        <w:szCs w:val="24"/>
-        <w:lang w:val="en-US" w:eastAsia="en-US" w:bidi="ar-SA"/>
-      </w:rPr>
-    </w:rPrDefault>
-    <w:pPrDefault/>
-  </w:docDefaults>
-  <w:latentStyles w:defLockedState="0" w:defUIPriority="99" w:defSemiHidden="1" w:defUnhideWhenUsed="1" w:defQFormat="0" w:count="276">
-    <w:lsdException w:name="Normal" w:semiHidden="0" w:uiPriority="0" w:unhideWhenUsed="0" w:qFormat="1"/>
-    <w:lsdException w:name="heading 1" w:semiHidden="0" w:uiPriority="9" w:unhideWhenUsed="0" w:qFormat="1"/>
-    <w:lsdException w:name="heading 2" w:uiPriority="9" w:qFormat="1"/>
-    <w:lsdException w:name="heading 3" w:uiPriority="9" w:qFormat="1"/>
-    <w:lsdException w:name="heading 4" w:uiPriority="9" w:qFormat="1"/>
-    <w:lsdException w:name="heading 5" w:uiPriority="9" w:qFormat="1"/>
-    <w:lsdException w:name="heading 6" w:uiPriority="9" w:qFormat="1"/>
-    <w:lsdException w:name="heading 7" w:uiPriority="9" w:qFormat="1"/>
-    <w:lsdException w:name="heading 8" w:uiPriority="9" w:qFormat="1"/>
-    <w:lsdException w:name="heading 9" w:uiPriority="9" w:qFormat="1"/>
-    <w:lsdException w:name="toc 1" w:uiPriority="39"/>
-    <w:lsdException w:name="toc 2" w:uiPriority="39"/>
-    <w:lsdException w:name="toc 3" w:uiPriority="39"/>
-    <w:lsdException w:name="toc 4" w:uiPriority="39"/>
-    <w:lsdException w:name="toc 5" w:uiPriority="39"/>
-    <w:lsdException w:name="toc 6" w:uiPriority="39"/>
-    <w:lsdException w:name="toc 7" w:uiPriority="39"/>
-    <w:lsdException w:name="toc 8" w:uiPriority="39"/>
-    <w:lsdException w:name="toc 9" w:uiPriority="39"/>
-    <w:lsdException w:name="caption" w:uiPriority="35" w:qFormat="1"/>
-    <w:lsdException w:name="Title" w:semiHidden="0" w:uiPriority="10" w:unhideWhenUsed="0" w:qFormat="1"/>
-    <w:lsdException w:name="Default Paragraph Font" w:uiPriority="1"/>
-    <w:lsdException w:name="Subtitle" w:semiHidden="0" w:uiPriority="11" w:unhideWhenUsed="0" w:qFormat="1"/>
-    <w:lsdException w:name="Strong" w:semiHidden="0" w:uiPriority="22" w:unhideWhenUsed="0" w:qFormat="1"/>
-    <w:lsdException w:name="Emphasis" w:semiHidden="0" w:uiPriority="20" w:unhideWhenUsed="0" w:qFormat="1"/>
-    <w:lsdException w:name="Table Grid" w:semiHidden="0" w:uiPriority="59" w:unhideWhenUsed="0"/>
-    <w:lsdException w:name="Placeholder Text" w:unhideWhenUsed="0"/>
-    <w:lsdException w:name="No Spacing" w:semiHidden="0" w:uiPriority="1" w:unhideWhenUsed="0" w:qFormat="1"/>
-    <w:lsdException w:name="Light Shading" w:semiHidden="0" w:uiPriority="60" w:unhideWhenUsed="0"/>
-    <w:lsdException w:name="Light List" w:semiHidden="0" w:uiPriority="61" w:unhideWhenUsed="0"/>
-    <w:lsdException w:name="Light Grid" w:semiHidden="0" w:uiPriority="62" w:unhideWhenUsed="0"/>
-    <w:lsdException w:name="Medium Shading 1" w:semiHidden="0" w:uiPriority="63" w:unhideWhenUsed="0"/>
-    <w:lsdException w:name="Medium Shading 2" w:semiHidden="0" w:uiPriority="64" w:unhideWhenUsed="0"/>
-    <w:lsdException w:name="Medium List 1" w:semiHidden="0" w:uiPriority="65" w:unhideWhenUsed="0"/>
-    <w:lsdException w:name="Medium List 2" w:semiHidden="0" w:uiPriority="66" w:unhideWhenUsed="0"/>
-    <w:lsdException w:name="Medium Grid 1" w:semiHidden="0" w:uiPriority="67" w:unhideWhenUsed="0"/>
-    <w:lsdException w:name="Medium Grid 2" w:semiHidden="0" w:uiPriority="68" w:unhideWhenUsed="0"/>
-    <w:lsdException w:name="Medium Grid 3" w:semiHidden="0" w:uiPriority="69" w:unhideWhenUsed="0"/>
-    <w:lsdException w:name="Dark List" w:semiHidden="0" w:uiPriority="70" w:unhideWhenUsed="0"/>
-    <w:lsdException w:name="Colorful Shading" w:semiHidden="0" w:uiPriority="71" w:unhideWhenUsed="0"/>
-    <w:lsdException w:name="Colorful List" w:semiHidden="0" w:uiPriority="72" w:unhideWhenUsed="0"/>
-    <w:lsdException w:name="Colorful Grid" w:semiHidden="0" w:uiPriority="73" w:unhideWhenUsed="0"/>
-    <w:lsdException w:name="Light Shading Accent 1" w:semiHidden="0" w:uiPriority="60" w:unhideWhenUsed="0"/>
-    <w:lsdException w:name="Light List Accent 1" w:semiHidden="0" w:uiPriority="61" w:unhideWhenUsed="0"/>
-    <w:lsdException w:name="Light Grid Accent 1" w:semiHidden="0" w:uiPriority="62" w:unhideWhenUsed="0"/>
-    <w:lsdException w:name="Medium Shading 1 Accent 1" w:semiHidden="0" w:uiPriority="63" w:unhideWhenUsed="0"/>
-    <w:lsdException w:name="Medium Shading 2 Accent 1" w:semiHidden="0" w:uiPriority="64" w:unhideWhenUsed="0"/>
-    <w:lsdException w:name="Medium List 1 Accent 1" w:semiHidden="0" w:uiPriority="65" w:unhideWhenUsed="0"/>
-    <w:lsdException w:name="Revision" w:unhideWhenUsed="0"/>
-    <w:lsdException w:name="List Paragraph" w:semiHidden="0" w:uiPriority="34" w:unhideWhenUsed="0" w:qFormat="1"/>
-    <w:lsdException w:name="Quote" w:semiHidden="0" w:uiPriority="29" w:unhideWhenUsed="0" w:qFormat="1"/>
-    <w:lsdException w:name="Intense Quote" w:semiHidden="0" w:uiPriority="30" w:unhideWhenUsed="0" w:qFormat="1"/>
-    <w:lsdException w:name="Medium List 2 Accent 1" w:semiHidden="0" w:uiPriority="66" w:unhideWhenUsed="0"/>
-    <w:lsdException w:name="Medium Grid 1 Accent 1" w:semiHidden="0" w:uiPriority="67" w:unhideWhenUsed="0"/>
-    <w:lsdException w:name="Medium Grid 2 Accent 1" w:semiHidden="0" w:uiPriority="68" w:unhideWhenUsed="0"/>
-    <w:lsdException w:name="Medium Grid 3 Accent 1" w:semiHidden="0" w:uiPriority="69" w:unhideWhenUsed="0"/>
-    <w:lsdException w:name="Dark List Accent 1" w:semiHidden="0" w:uiPriority="70" w:unhideWhenUsed="0"/>
-    <w:lsdException w:name="Colorful Shading Accent 1" w:semiHidden="0" w:uiPriority="71" w:unhideWhenUsed="0"/>
-    <w:lsdException w:name="Colorful List Accent 1" w:semiHidden="0" w:uiPriority="72" w:unhideWhenUsed="0"/>
-    <w:lsdException w:name="Colorful Grid Accent 1" w:semiHidden="0" w:uiPriority="73" w:unhideWhenUsed="0"/>
-    <w:lsdException w:name="Light Shading Accent 2" w:semiHidden="0" w:uiPriority="60" w:unhideWhenUsed="0"/>
-    <w:lsdException w:name="Light List Accent 2" w:semiHidden="0" w:uiPriority="61" w:unhideWhenUsed="0"/>
-    <w:lsdException w:name="Light Grid Accent 2" w:semiHidden="0" w:uiPriority="62" w:unhideWhenUsed="0"/>
-    <w:lsdException w:name="Medium Shading 1 Accent 2" w:semiHidden="0" w:uiPriority="63" w:unhideWhenUsed="0"/>
-    <w:lsdException w:name="Medium Shading 2 Accent 2" w:semiHidden="0" w:uiPriority="64" w:unhideWhenUsed="0"/>
-    <w:lsdException w:name="Medium List 1 Accent 2" w:semiHidden="0" w:uiPriority="65" w:unhideWhenUsed="0"/>
-    <w:lsdException w:name="Medium List 2 Accent 2" w:semiHidden="0" w:uiPriority="66" w:unhideWhenUsed="0"/>
-    <w:lsdException w:name="Medium Grid 1 Accent 2" w:semiHidden="0" w:uiPriority="67" w:unhideWhenUsed="0"/>
-    <w:lsdException w:name="Medium Grid 2 Accent 2" w:semiHidden="0" w:uiPriority="68" w:unhideWhenUsed="0"/>
-    <w:lsdException w:name="Medium Grid 3 Accent 2" w:semiHidden="0" w:uiPriority="69" w:unhideWhenUsed="0"/>
-    <w:lsdException w:name="Dark List Accent 2" w:semiHidden="0" w:uiPriority="70" w:unhideWhenUsed="0"/>
-    <w:lsdException w:name="Colorful Shading Accent 2" w:semiHidden="0" w:uiPriority="71" w:unhideWhenUsed="0"/>
-    <w:lsdException w:name="Colorful List Accent 2" w:semiHidden="0" w:uiPriority="72" w:unhideWhenUsed="0"/>
-    <w:lsdException w:name="Colorful Grid Accent 2" w:semiHidden="0" w:uiPriority="73" w:unhideWhenUsed="0"/>
-    <w:lsdException w:name="Light Shading Accent 3" w:semiHidden="0" w:uiPriority="60" w:unhideWhenUsed="0"/>
-    <w:lsdException w:name="Light List Accent 3" w:semiHidden="0" w:uiPriority="61" w:unhideWhenUsed="0"/>
-    <w:lsdException w:name="Light Grid Accent 3" w:semiHidden="0" w:uiPriority="62" w:unhideWhenUsed="0"/>
-    <w:lsdException w:name="Medium Shading 1 Accent 3" w:semiHidden="0" w:uiPriority="63" w:unhideWhenUsed="0"/>
-    <w:lsdException w:name="Medium Shading 2 Accent 3" w:semiHidden="0" w:uiPriority="64" w:unhideWhenUsed="0"/>
-    <w:lsdException w:name="Medium List 1 Accent 3" w:semiHidden="0" w:uiPriority="65" w:unhideWhenUsed="0"/>
-    <w:lsdException w:name="Medium List 2 Accent 3" w:semiHidden="0" w:uiPriority="66" w:unhideWhenUsed="0"/>
-    <w:lsdException w:name="Medium Grid 1 Accent 3" w:semiHidden="0" w:uiPriority="67" w:unhideWhenUsed="0"/>
-    <w:lsdException w:name="Medium Grid 2 Accent 3" w:semiHidden="0" w:uiPriority="68" w:unhideWhenUsed="0"/>
-    <w:lsdException w:name="Medium Grid 3 Accent 3" w:semiHidden="0" w:uiPriority="69" w:unhideWhenUsed="0"/>
-    <w:lsdException w:name="Dark List Accent 3" w:semiHidden="0" w:uiPriority="70" w:unhideWhenUsed="0"/>
-    <w:lsdException w:name="Colorful Shading Accent 3" w:semiHidden="0" w:uiPriority="71" w:unhideWhenUsed="0"/>
-    <w:lsdException w:name="Colorful List Accent 3" w:semiHidden="0" w:uiPriority="72" w:unhideWhenUsed="0"/>
-    <w:lsdException w:name="Colorful Grid Accent 3" w:semiHidden="0" w:uiPriority="73" w:unhideWhenUsed="0"/>
-    <w:lsdException w:name="Light Shading Accent 4" w:semiHidden="0" w:uiPriority="60" w:unhideWhenUsed="0"/>
-    <w:lsdException w:name="Light List Accent 4" w:semiHidden="0" w:uiPriority="61" w:unhideWhenUsed="0"/>
-    <w:lsdException w:name="Light Grid Accent 4" w:semiHidden="0" w:uiPriority="62" w:unhideWhenUsed="0"/>
-    <w:lsdException w:name="Medium Shading 1 Accent 4" w:semiHidden="0" w:uiPriority="63" w:unhideWhenUsed="0"/>
-    <w:lsdException w:name="Medium Shading 2 Accent 4" w:semiHidden="0" w:uiPriority="64" w:unhideWhenUsed="0"/>
-    <w:lsdException w:name="Medium List 1 Accent 4" w:semiHidden="0" w:uiPriority="65" w:unhideWhenUsed="0"/>
-    <w:lsdException w:name="Medium List 2 Accent 4" w:semiHidden="0" w:uiPriority="66" w:unhideWhenUsed="0"/>
-    <w:lsdException w:name="Medium Grid 1 Accent 4" w:semiHidden="0" w:uiPriority="67" w:unhideWhenUsed="0"/>
-    <w:lsdException w:name="Medium Grid 2 Accent 4" w:semiHidden="0" w:uiPriority="68" w:unhideWhenUsed="0"/>
-    <w:lsdException w:name="Medium Grid 3 Accent 4" w:semiHidden="0" w:uiPriority="69" w:unhideWhenUsed="0"/>
-    <w:lsdException w:name="Dark List Accent 4" w:semiHidden="0" w:uiPriority="70" w:unhideWhenUsed="0"/>
-    <w:lsdException w:name="Colorful Shading Accent 4" w:semiHidden="0" w:uiPriority="71" w:unhideWhenUsed="0"/>
-    <w:lsdException w:name="Colorful List Accent 4" w:semiHidden="0" w:uiPriority="72" w:unhideWhenUsed="0"/>
-    <w:lsdException w:name="Colorful Grid Accent 4" w:semiHidden="0" w:uiPriority="73" w:unhideWhenUsed="0"/>
-    <w:lsdException w:name="Light Shading Accent 5" w:semiHidden="0" w:uiPriority="60" w:unhideWhenUsed="0"/>
-    <w:lsdException w:name="Light List Accent 5" w:semiHidden="0" w:uiPriority="61" w:unhideWhenUsed="0"/>
-    <w:lsdException w:name="Light Grid Accent 5" w:semiHidden="0" w:uiPriority="62" w:unhideWhenUsed="0"/>
-    <w:lsdException w:name="Medium Shading 1 Accent 5" w:semiHidden="0" w:uiPriority="63" w:unhideWhenUsed="0"/>
-    <w:lsdException w:name="Medium Shading 2 Accent 5" w:semiHidden="0" w:uiPriority="64" w:unhideWhenUsed="0"/>
-    <w:lsdException w:name="Medium List 1 Accent 5" w:semiHidden="0" w:uiPriority="65" w:unhideWhenUsed="0"/>
-    <w:lsdException w:name="Medium List 2 Accent 5" w:semiHidden="0" w:uiPriority="66" w:unhideWhenUsed="0"/>
-    <w:lsdException w:name="Medium Grid 1 Accent 5" w:semiHidden="0" w:uiPriority="67" w:unhideWhenUsed="0"/>
-    <w:lsdException w:name="Medium Grid 2 Accent 5" w:semiHidden="0" w:uiPriority="68" w:unhideWhenUsed="0"/>
-    <w:lsdException w:name="Medium Grid 3 Accent 5" w:semiHidden="0" w:uiPriority="69" w:unhideWhenUsed="0"/>
-    <w:lsdException w:name="Dark List Accent 5" w:semiHidden="0" w:uiPriority="70" w:unhideWhenUsed="0"/>
-    <w:lsdException w:name="Colorful Shading Accent 5" w:semiHidden="0" w:uiPriority="71" w:unhideWhenUsed="0"/>
-    <w:lsdException w:name="Colorful List Accent 5" w:semiHidden="0" w:uiPriority="72" w:unhideWhenUsed="0"/>
-    <w:lsdException w:name="Colorful Grid Accent 5" w:semiHidden="0" w:uiPriority="73" w:unhideWhenUsed="0"/>
-    <w:lsdException w:name="Light Shading Accent 6" w:semiHidden="0" w:uiPriority="60" w:unhideWhenUsed="0"/>
-    <w:lsdException w:name="Light List Accent 6" w:semiHidden="0" w:uiPriority="61" w:unhideWhenUsed="0"/>
-    <w:lsdException w:name="Light Grid Accent 6" w:semiHidden="0" w:uiPriority="62" w:unhideWhenUsed="0"/>
-    <w:lsdException w:name="Medium Shading 1 Accent 6" w:semiHidden="0" w:uiPriority="63" w:unhideWhenUsed="0"/>
-    <w:lsdException w:name="Medium Shading 2 Accent 6" w:semiHidden="0" w:uiPriority="64" w:unhideWhenUsed="0"/>
-    <w:lsdException w:name="Medium List 1 Accent 6" w:semiHidden="0" w:uiPriority="65" w:unhideWhenUsed="0"/>
-    <w:lsdException w:name="Medium List 2 Accent 6" w:semiHidden="0" w:uiPriority="66" w:unhideWhenUsed="0"/>
-    <w:lsdException w:name="Medium Grid 1 Accent 6" w:semiHidden="0" w:uiPriority="67" w:unhideWhenUsed="0"/>
-    <w:lsdException w:name="Medium Grid 2 Accent 6" w:semiHidden="0" w:uiPriority="68" w:unhideWhenUsed="0"/>
-    <w:lsdException w:name="Medium Grid 3 Accent 6" w:semiHidden="0" w:uiPriority="69" w:unhideWhenUsed="0"/>
-    <w:lsdException w:name="Dark List Accent 6" w:semiHidden="0" w:uiPriority="70" w:unhideWhenUsed="0"/>
-    <w:lsdException w:name="Colorful Shading Accent 6" w:semiHidden="0" w:uiPriority="71" w:unhideWhenUsed="0"/>
-    <w:lsdException w:name="Colorful List Accent 6" w:semiHidden="0" w:uiPriority="72" w:unhideWhenUsed="0"/>
-    <w:lsdException w:name="Colorful Grid Accent 6" w:semiHidden="0" w:uiPriority="73" w:unhideWhenUsed="0"/>
-    <w:lsdException w:name="Subtle Emphasis" w:semiHidden="0" w:uiPriority="19" w:unhideWhenUsed="0" w:qFormat="1"/>
-    <w:lsdException w:name="Intense Emphasis" w:semiHidden="0" w:uiPriority="21" w:unhideWhenUsed="0" w:qFormat="1"/>
-    <w:lsdException w:name="Subtle Reference" w:semiHidden="0" w:uiPriority="31" w:unhideWhenUsed="0" w:qFormat="1"/>
-    <w:lsdException w:name="Intense Reference" w:semiHidden="0" w:uiPriority="32" w:unhideWhenUsed="0" w:qFormat="1"/>
-    <w:lsdException w:name="Book Title" w:semiHidden="0" w:uiPriority="33" w:unhideWhenUsed="0" w:qFormat="1"/>
-    <w:lsdException w:name="Bibliography" w:uiPriority="37"/>
-    <w:lsdException w:name="TOC Heading" w:uiPriority="39" w:qFormat="1"/>
-  </w:latentStyles>
-  <w:style w:type="paragraph" w:default="1" w:styleId="Normal">
-    <w:name w:val="Normal"/>
-    <w:qFormat/>
-  </w:style>
-  <w:style w:type="character" w:default="1" w:styleId="DefaultParagraphFont">
-    <w:name w:val="Default Paragraph Font"/>
-    <w:uiPriority w:val="1"/>
-    <w:unhideWhenUsed/>
-  </w:style>
-  <w:style w:type="table" w:default="1" w:styleId="TableNormal">
-    <w:name w:val="Normal Table"/>
-    <w:uiPriority w:val="99"/>
-    <w:semiHidden/>
-    <w:unhideWhenUsed/>
-    <w:tblPr>
-      <w:tblInd w:w="0" w:type="dxa"/>
-      <w:tblCellMar>
-        <w:top w:w="0" w:type="dxa"/>
-        <w:left w:w="108" w:type="dxa"/>
-        <w:bottom w:w="0" w:type="dxa"/>
-        <w:right w:w="108" w:type="dxa"/>
-      </w:tblCellMar>
-    </w:tblPr>
-  </w:style>
-  <w:style w:type="numbering" w:default="1" w:styleId="NoList">
-    <w:name w:val="No List"/>
-    <w:uiPriority w:val="99"/>
-    <w:semiHidden/>
-    <w:unhideWhenUsed/>
-  </w:style>
-  <w:style w:type="character" w:styleId="Hyperlink">
-    <w:name w:val="Hyperlink"/>
-    <w:basedOn w:val="DefaultParagraphFont"/>
-    <w:uiPriority w:val="99"/>
-    <w:unhideWhenUsed/>
-    <w:rsid w:val="003C0282"/>
-    <w:rPr>
-      <w:color w:val="0000FF" w:themeColor="hyperlink"/>
-      <w:u w:val="single"/>
-    </w:rPr>
-  </w:style>
-  <w:style w:type="paragraph" w:styleId="BalloonText">
-    <w:name w:val="Balloon Text"/>
-    <w:basedOn w:val="Normal"/>
-    <w:link w:val="BalloonTextChar"/>
-    <w:uiPriority w:val="99"/>
-    <w:semiHidden/>
-    <w:unhideWhenUsed/>
-    <w:rsid w:val="003C0282"/>
-    <w:rPr>
-      <w:rFonts w:ascii="Lucida Grande" w:hAnsi="Lucida Grande" w:cs="Lucida Grande"/>
-      <w:sz w:val="18"/>
-      <w:szCs w:val="18"/>
-    </w:rPr>
-  </w:style>
-  <w:style w:type="character" w:customStyle="1" w:styleId="BalloonTextChar">
-    <w:name w:val="Balloon Text Char"/>
-    <w:basedOn w:val="DefaultParagraphFont"/>
-    <w:link w:val="BalloonText"/>
-    <w:uiPriority w:val="99"/>
-    <w:semiHidden/>
-    <w:rsid w:val="003C0282"/>
-    <w:rPr>
-      <w:rFonts w:ascii="Lucida Grande" w:hAnsi="Lucida Grande" w:cs="Lucida Grande"/>
-      <w:sz w:val="18"/>
-      <w:szCs w:val="18"/>
-    </w:rPr>
-  </w:style>
-  <w:style w:type="character" w:styleId="FollowedHyperlink">
-    <w:name w:val="FollowedHyperlink"/>
+  <w:style w:type="character" w:styleId="UnresolvedMention">
+    <w:name w:val="Unresolved Mention"/>
     <w:basedOn w:val="DefaultParagraphFont"/>
     <w:uiPriority w:val="99"/>
     <w:semiHidden/>
     <w:unhideWhenUsed/>
-    <w:rsid w:val="003C0282"/>
+    <w:rsid w:val="00F2555F"/>
     <w:rPr>
-      <w:color w:val="800080" w:themeColor="followedHyperlink"/>
-      <w:u w:val="single"/>
+      <w:color w:val="605E5C"/>
+      <w:shd w:val="clear" w:color="auto" w:fill="E1DFDD"/>
     </w:rPr>
   </w:style>
 </w:styles>

</xml_diff>